<commit_message>
Delete ambigious table exercise 4
</commit_message>
<xml_diff>
--- a/doc/Document files/Part_2_Report.docx
+++ b/doc/Document files/Part_2_Report.docx
@@ -4,34 +4,34 @@
   <w:body>
     <w:p>
       <w:pPr>
-        <w:pStyle w:val="Heading1"/>
-        <w:rPr>
-          <w:rFonts w:ascii="Arial" w:hAnsi="Arial" w:cs="Arial"/>
-        </w:rPr>
-      </w:pPr>
-      <w:bookmarkStart w:id="0" w:name="report-part-2"/>
-      <w:bookmarkStart w:id="1" w:name="_Hlk10615325"/>
+        <w:pStyle w:val="Kop1"/>
+        <w:rPr>
+          <w:rFonts w:ascii="Arial" w:hAnsi="Arial" w:cs="Arial"/>
+        </w:rPr>
+      </w:pPr>
+      <w:bookmarkStart w:id="0" w:name="_Hlk10615325"/>
+      <w:bookmarkStart w:id="1" w:name="report-part-2"/>
+      <w:bookmarkEnd w:id="0"/>
+      <w:r>
+        <w:rPr>
+          <w:rFonts w:ascii="Arial" w:hAnsi="Arial" w:cs="Arial"/>
+        </w:rPr>
+        <w:t>Report Part 2</w:t>
+      </w:r>
+    </w:p>
+    <w:p>
+      <w:pPr>
+        <w:pStyle w:val="Kop3"/>
+        <w:rPr>
+          <w:rFonts w:ascii="Arial" w:hAnsi="Arial" w:cs="Arial"/>
+        </w:rPr>
+      </w:pPr>
+      <w:bookmarkStart w:id="2" w:name="exercise-1"/>
       <w:bookmarkEnd w:id="1"/>
       <w:r>
         <w:rPr>
           <w:rFonts w:ascii="Arial" w:hAnsi="Arial" w:cs="Arial"/>
         </w:rPr>
-        <w:t>Report Part 2</w:t>
-      </w:r>
-    </w:p>
-    <w:p>
-      <w:pPr>
-        <w:pStyle w:val="Heading3"/>
-        <w:rPr>
-          <w:rFonts w:ascii="Arial" w:hAnsi="Arial" w:cs="Arial"/>
-        </w:rPr>
-      </w:pPr>
-      <w:bookmarkStart w:id="2" w:name="exercise-1"/>
-      <w:bookmarkEnd w:id="0"/>
-      <w:r>
-        <w:rPr>
-          <w:rFonts w:ascii="Arial" w:hAnsi="Arial" w:cs="Arial"/>
-        </w:rPr>
         <w:t>Exercise 1</w:t>
       </w:r>
     </w:p>
@@ -53,7 +53,7 @@
     </w:p>
     <w:p>
       <w:pPr>
-        <w:pStyle w:val="ListParagraph"/>
+        <w:pStyle w:val="Lijstalinea"/>
         <w:numPr>
           <w:ilvl w:val="0"/>
           <w:numId w:val="3"/>
@@ -73,7 +73,7 @@
     </w:p>
     <w:p>
       <w:pPr>
-        <w:pStyle w:val="ListParagraph"/>
+        <w:pStyle w:val="Lijstalinea"/>
         <w:numPr>
           <w:ilvl w:val="0"/>
           <w:numId w:val="3"/>
@@ -93,7 +93,7 @@
     </w:p>
     <w:p>
       <w:pPr>
-        <w:pStyle w:val="ListParagraph"/>
+        <w:pStyle w:val="Lijstalinea"/>
         <w:numPr>
           <w:ilvl w:val="0"/>
           <w:numId w:val="3"/>
@@ -113,7 +113,7 @@
     </w:p>
     <w:p>
       <w:pPr>
-        <w:pStyle w:val="ListParagraph"/>
+        <w:pStyle w:val="Lijstalinea"/>
         <w:numPr>
           <w:ilvl w:val="0"/>
           <w:numId w:val="3"/>
@@ -133,7 +133,7 @@
     </w:p>
     <w:p>
       <w:pPr>
-        <w:pStyle w:val="ListParagraph"/>
+        <w:pStyle w:val="Lijstalinea"/>
         <w:numPr>
           <w:ilvl w:val="0"/>
           <w:numId w:val="3"/>
@@ -148,19 +148,12 @@
           <w:rFonts w:ascii="Arial" w:hAnsi="Arial" w:cs="Arial"/>
           <w:sz w:val="22"/>
         </w:rPr>
-        <w:t>Test</w:t>
-      </w:r>
-      <w:r>
-        <w:rPr>
-          <w:rFonts w:ascii="Arial" w:hAnsi="Arial" w:cs="Arial"/>
-          <w:sz w:val="22"/>
-        </w:rPr>
-        <w:t xml:space="preserve"> for ghost (G) in addSquare method. </w:t>
-      </w:r>
-    </w:p>
-    <w:p>
-      <w:pPr>
-        <w:pStyle w:val="ListParagraph"/>
+        <w:t xml:space="preserve">Test for ghost (G) in addSquare method. </w:t>
+      </w:r>
+    </w:p>
+    <w:p>
+      <w:pPr>
+        <w:pStyle w:val="Lijstalinea"/>
         <w:numPr>
           <w:ilvl w:val="0"/>
           <w:numId w:val="3"/>
@@ -180,7 +173,7 @@
     </w:p>
     <w:p>
       <w:pPr>
-        <w:pStyle w:val="Heading3"/>
+        <w:pStyle w:val="Kop3"/>
         <w:rPr>
           <w:rFonts w:ascii="Arial" w:hAnsi="Arial" w:cs="Arial"/>
         </w:rPr>
@@ -211,7 +204,7 @@
     </w:p>
     <w:p>
       <w:pPr>
-        <w:pStyle w:val="ListParagraph"/>
+        <w:pStyle w:val="Lijstalinea"/>
         <w:numPr>
           <w:ilvl w:val="0"/>
           <w:numId w:val="4"/>
@@ -231,7 +224,7 @@
     </w:p>
     <w:p>
       <w:pPr>
-        <w:pStyle w:val="ListParagraph"/>
+        <w:pStyle w:val="Lijstalinea"/>
         <w:numPr>
           <w:ilvl w:val="0"/>
           <w:numId w:val="4"/>
@@ -246,19 +239,12 @@
           <w:rFonts w:ascii="Arial" w:hAnsi="Arial" w:cs="Arial"/>
           <w:sz w:val="22"/>
         </w:rPr>
-        <w:t>Test if exception is thrown when an invalid po</w:t>
-      </w:r>
-      <w:r>
-        <w:rPr>
-          <w:rFonts w:ascii="Arial" w:hAnsi="Arial" w:cs="Arial"/>
-          <w:sz w:val="22"/>
-        </w:rPr>
-        <w:t xml:space="preserve">sition is used in addSquare method. </w:t>
-      </w:r>
-    </w:p>
-    <w:p>
-      <w:pPr>
-        <w:pStyle w:val="ListParagraph"/>
+        <w:t xml:space="preserve">Test if exception is thrown when an invalid position is used in addSquare method. </w:t>
+      </w:r>
+    </w:p>
+    <w:p>
+      <w:pPr>
+        <w:pStyle w:val="Lijstalinea"/>
         <w:numPr>
           <w:ilvl w:val="0"/>
           <w:numId w:val="4"/>
@@ -294,7 +280,7 @@
     </w:p>
     <w:p>
       <w:pPr>
-        <w:pStyle w:val="ListParagraph"/>
+        <w:pStyle w:val="Lijstalinea"/>
         <w:numPr>
           <w:ilvl w:val="0"/>
           <w:numId w:val="4"/>
@@ -314,7 +300,7 @@
     </w:p>
     <w:p>
       <w:pPr>
-        <w:pStyle w:val="ListParagraph"/>
+        <w:pStyle w:val="Lijstalinea"/>
         <w:numPr>
           <w:ilvl w:val="0"/>
           <w:numId w:val="4"/>
@@ -329,19 +315,12 @@
           <w:rFonts w:ascii="Arial" w:hAnsi="Arial" w:cs="Arial"/>
           <w:sz w:val="22"/>
         </w:rPr>
-        <w:t>Test if exception is thrown when an only an empty string insi</w:t>
-      </w:r>
-      <w:r>
-        <w:rPr>
-          <w:rFonts w:ascii="Arial" w:hAnsi="Arial" w:cs="Arial"/>
-          <w:sz w:val="22"/>
-        </w:rPr>
-        <w:t xml:space="preserve">de the ArrayList is used in parseMap method. </w:t>
-      </w:r>
-    </w:p>
-    <w:p>
-      <w:pPr>
-        <w:pStyle w:val="ListParagraph"/>
+        <w:t xml:space="preserve">Test if exception is thrown when an only an empty string inside the ArrayList is used in parseMap method. </w:t>
+      </w:r>
+    </w:p>
+    <w:p>
+      <w:pPr>
+        <w:pStyle w:val="Lijstalinea"/>
         <w:numPr>
           <w:ilvl w:val="0"/>
           <w:numId w:val="4"/>
@@ -361,7 +340,7 @@
     </w:p>
     <w:p>
       <w:pPr>
-        <w:pStyle w:val="ListParagraph"/>
+        <w:pStyle w:val="Lijstalinea"/>
         <w:numPr>
           <w:ilvl w:val="0"/>
           <w:numId w:val="4"/>
@@ -397,7 +376,7 @@
     </w:p>
     <w:p>
       <w:pPr>
-        <w:pStyle w:val="ListParagraph"/>
+        <w:pStyle w:val="Lijstalinea"/>
         <w:numPr>
           <w:ilvl w:val="0"/>
           <w:numId w:val="4"/>
@@ -412,19 +391,12 @@
           <w:rFonts w:ascii="Arial" w:hAnsi="Arial" w:cs="Arial"/>
           <w:sz w:val="22"/>
         </w:rPr>
-        <w:t>Test if exc</w:t>
-      </w:r>
-      <w:r>
-        <w:rPr>
-          <w:rFonts w:ascii="Arial" w:hAnsi="Arial" w:cs="Arial"/>
-          <w:sz w:val="22"/>
-        </w:rPr>
-        <w:t>eption is thrown when an inputStream with an empty resource is used in parseMap method.</w:t>
-      </w:r>
-    </w:p>
-    <w:p>
-      <w:pPr>
-        <w:pStyle w:val="Heading3"/>
+        <w:t>Test if exception is thrown when an inputStream with an empty resource is used in parseMap method.</w:t>
+      </w:r>
+    </w:p>
+    <w:p>
+      <w:pPr>
+        <w:pStyle w:val="Kop3"/>
         <w:rPr>
           <w:rFonts w:ascii="Arial" w:hAnsi="Arial" w:cs="Arial"/>
         </w:rPr>
@@ -540,14 +512,7 @@
           <w:rStyle w:val="CommentTok"/>
           <w:rFonts w:ascii="Arial" w:hAnsi="Arial" w:cs="Arial"/>
         </w:rPr>
-        <w:t xml:space="preserve">   </w:t>
-      </w:r>
-      <w:r>
-        <w:rPr>
-          <w:rStyle w:val="CommentTok"/>
-          <w:rFonts w:ascii="Arial" w:hAnsi="Arial" w:cs="Arial"/>
-        </w:rPr>
-        <w:t xml:space="preserve">  */</w:t>
+        <w:t xml:space="preserve">     */</w:t>
       </w:r>
       <w:r>
         <w:rPr>
@@ -820,14 +785,7 @@
           <w:rStyle w:val="FunctionTok"/>
           <w:rFonts w:ascii="Arial" w:hAnsi="Arial" w:cs="Arial"/>
         </w:rPr>
-        <w:t>thenRet</w:t>
-      </w:r>
-      <w:r>
-        <w:rPr>
-          <w:rStyle w:val="FunctionTok"/>
-          <w:rFonts w:ascii="Arial" w:hAnsi="Arial" w:cs="Arial"/>
-        </w:rPr>
-        <w:t>urn</w:t>
+        <w:t>thenReturn</w:t>
       </w:r>
       <w:r>
         <w:rPr>
@@ -1410,14 +1368,20 @@
           <w:rStyle w:val="CommentTok"/>
           <w:rFonts w:ascii="Arial" w:hAnsi="Arial" w:cs="Arial"/>
         </w:rPr>
-        <w:t xml:space="preserve">     * Test to see if the game not starts again after already being starte</w:t>
+        <w:t xml:space="preserve">     * Test to see if the game not starts again after already being started.</w:t>
+      </w:r>
+      <w:r>
+        <w:rPr>
+          <w:rFonts w:ascii="Arial" w:hAnsi="Arial" w:cs="Arial"/>
+        </w:rPr>
+        <w:br/>
       </w:r>
       <w:r>
         <w:rPr>
           <w:rStyle w:val="CommentTok"/>
           <w:rFonts w:ascii="Arial" w:hAnsi="Arial" w:cs="Arial"/>
         </w:rPr>
-        <w:t>d.</w:t>
+        <w:t xml:space="preserve">     */</w:t>
       </w:r>
       <w:r>
         <w:rPr>
@@ -1427,9 +1391,479 @@
       </w:r>
       <w:r>
         <w:rPr>
+          <w:rStyle w:val="NormalTok"/>
+          <w:rFonts w:ascii="Arial" w:hAnsi="Arial" w:cs="Arial"/>
+        </w:rPr>
+        <w:t xml:space="preserve">    </w:t>
+      </w:r>
+      <w:r>
+        <w:rPr>
+          <w:rStyle w:val="FunctionTok"/>
+          <w:rFonts w:ascii="Arial" w:hAnsi="Arial" w:cs="Arial"/>
+        </w:rPr>
+        <w:t>@Test</w:t>
+      </w:r>
+      <w:r>
+        <w:rPr>
+          <w:rFonts w:ascii="Arial" w:hAnsi="Arial" w:cs="Arial"/>
+        </w:rPr>
+        <w:br/>
+      </w:r>
+      <w:r>
+        <w:rPr>
+          <w:rStyle w:val="NormalTok"/>
+          <w:rFonts w:ascii="Arial" w:hAnsi="Arial" w:cs="Arial"/>
+        </w:rPr>
+        <w:t xml:space="preserve">    </w:t>
+      </w:r>
+      <w:r>
+        <w:rPr>
+          <w:rStyle w:val="DataTypeTok"/>
+          <w:rFonts w:ascii="Arial" w:hAnsi="Arial" w:cs="Arial"/>
+        </w:rPr>
+        <w:t>void</w:t>
+      </w:r>
+      <w:r>
+        <w:rPr>
+          <w:rStyle w:val="NormalTok"/>
+          <w:rFonts w:ascii="Arial" w:hAnsi="Arial" w:cs="Arial"/>
+        </w:rPr>
+        <w:t xml:space="preserve"> </w:t>
+      </w:r>
+      <w:r>
+        <w:rPr>
+          <w:rStyle w:val="FunctionTok"/>
+          <w:rFonts w:ascii="Arial" w:hAnsi="Arial" w:cs="Arial"/>
+        </w:rPr>
+        <w:t>testStartAndStartAgain</w:t>
+      </w:r>
+      <w:r>
+        <w:rPr>
+          <w:rStyle w:val="NormalTok"/>
+          <w:rFonts w:ascii="Arial" w:hAnsi="Arial" w:cs="Arial"/>
+        </w:rPr>
+        <w:t>() {</w:t>
+      </w:r>
+      <w:r>
+        <w:rPr>
+          <w:rFonts w:ascii="Arial" w:hAnsi="Arial" w:cs="Arial"/>
+        </w:rPr>
+        <w:br/>
+      </w:r>
+      <w:r>
+        <w:rPr>
+          <w:rStyle w:val="NormalTok"/>
+          <w:rFonts w:ascii="Arial" w:hAnsi="Arial" w:cs="Arial"/>
+        </w:rPr>
+        <w:t xml:space="preserve">        </w:t>
+      </w:r>
+      <w:r>
+        <w:rPr>
+          <w:rStyle w:val="FunctionTok"/>
+          <w:rFonts w:ascii="Arial" w:hAnsi="Arial" w:cs="Arial"/>
+        </w:rPr>
+        <w:t>assertThat</w:t>
+      </w:r>
+      <w:r>
+        <w:rPr>
+          <w:rStyle w:val="NormalTok"/>
+          <w:rFonts w:ascii="Arial" w:hAnsi="Arial" w:cs="Arial"/>
+        </w:rPr>
+        <w:t>(game.</w:t>
+      </w:r>
+      <w:r>
+        <w:rPr>
+          <w:rStyle w:val="FunctionTok"/>
+          <w:rFonts w:ascii="Arial" w:hAnsi="Arial" w:cs="Arial"/>
+        </w:rPr>
+        <w:t>isInProgress</w:t>
+      </w:r>
+      <w:r>
+        <w:rPr>
+          <w:rStyle w:val="NormalTok"/>
+          <w:rFonts w:ascii="Arial" w:hAnsi="Arial" w:cs="Arial"/>
+        </w:rPr>
+        <w:t>()).</w:t>
+      </w:r>
+      <w:r>
+        <w:rPr>
+          <w:rStyle w:val="FunctionTok"/>
+          <w:rFonts w:ascii="Arial" w:hAnsi="Arial" w:cs="Arial"/>
+        </w:rPr>
+        <w:t>isFalse</w:t>
+      </w:r>
+      <w:r>
+        <w:rPr>
+          <w:rStyle w:val="NormalTok"/>
+          <w:rFonts w:ascii="Arial" w:hAnsi="Arial" w:cs="Arial"/>
+        </w:rPr>
+        <w:t>();</w:t>
+      </w:r>
+      <w:r>
+        <w:rPr>
+          <w:rFonts w:ascii="Arial" w:hAnsi="Arial" w:cs="Arial"/>
+        </w:rPr>
+        <w:br/>
+      </w:r>
+      <w:r>
+        <w:rPr>
+          <w:rStyle w:val="NormalTok"/>
+          <w:rFonts w:ascii="Arial" w:hAnsi="Arial" w:cs="Arial"/>
+        </w:rPr>
+        <w:t xml:space="preserve">        game.</w:t>
+      </w:r>
+      <w:r>
+        <w:rPr>
+          <w:rStyle w:val="FunctionTok"/>
+          <w:rFonts w:ascii="Arial" w:hAnsi="Arial" w:cs="Arial"/>
+        </w:rPr>
+        <w:t>start</w:t>
+      </w:r>
+      <w:r>
+        <w:rPr>
+          <w:rStyle w:val="NormalTok"/>
+          <w:rFonts w:ascii="Arial" w:hAnsi="Arial" w:cs="Arial"/>
+        </w:rPr>
+        <w:t>();</w:t>
+      </w:r>
+      <w:r>
+        <w:rPr>
+          <w:rFonts w:ascii="Arial" w:hAnsi="Arial" w:cs="Arial"/>
+        </w:rPr>
+        <w:br/>
+      </w:r>
+      <w:r>
+        <w:rPr>
+          <w:rStyle w:val="NormalTok"/>
+          <w:rFonts w:ascii="Arial" w:hAnsi="Arial" w:cs="Arial"/>
+        </w:rPr>
+        <w:t xml:space="preserve">        </w:t>
+      </w:r>
+      <w:r>
+        <w:rPr>
+          <w:rStyle w:val="FunctionTok"/>
+          <w:rFonts w:ascii="Arial" w:hAnsi="Arial" w:cs="Arial"/>
+        </w:rPr>
+        <w:t>assertThat</w:t>
+      </w:r>
+      <w:r>
+        <w:rPr>
+          <w:rStyle w:val="NormalTok"/>
+          <w:rFonts w:ascii="Arial" w:hAnsi="Arial" w:cs="Arial"/>
+        </w:rPr>
+        <w:t>(game.</w:t>
+      </w:r>
+      <w:r>
+        <w:rPr>
+          <w:rStyle w:val="FunctionTok"/>
+          <w:rFonts w:ascii="Arial" w:hAnsi="Arial" w:cs="Arial"/>
+        </w:rPr>
+        <w:t>isInProgress</w:t>
+      </w:r>
+      <w:r>
+        <w:rPr>
+          <w:rStyle w:val="NormalTok"/>
+          <w:rFonts w:ascii="Arial" w:hAnsi="Arial" w:cs="Arial"/>
+        </w:rPr>
+        <w:t>()).</w:t>
+      </w:r>
+      <w:r>
+        <w:rPr>
+          <w:rStyle w:val="FunctionTok"/>
+          <w:rFonts w:ascii="Arial" w:hAnsi="Arial" w:cs="Arial"/>
+        </w:rPr>
+        <w:t>isTrue</w:t>
+      </w:r>
+      <w:r>
+        <w:rPr>
+          <w:rStyle w:val="NormalTok"/>
+          <w:rFonts w:ascii="Arial" w:hAnsi="Arial" w:cs="Arial"/>
+        </w:rPr>
+        <w:t>();</w:t>
+      </w:r>
+      <w:r>
+        <w:rPr>
+          <w:rFonts w:ascii="Arial" w:hAnsi="Arial" w:cs="Arial"/>
+        </w:rPr>
+        <w:br/>
+      </w:r>
+      <w:r>
+        <w:rPr>
+          <w:rStyle w:val="NormalTok"/>
+          <w:rFonts w:ascii="Arial" w:hAnsi="Arial" w:cs="Arial"/>
+        </w:rPr>
+        <w:t xml:space="preserve">        </w:t>
+      </w:r>
+      <w:r>
+        <w:rPr>
+          <w:rStyle w:val="FunctionTok"/>
+          <w:rFonts w:ascii="Arial" w:hAnsi="Arial" w:cs="Arial"/>
+        </w:rPr>
+        <w:t>verify</w:t>
+      </w:r>
+      <w:r>
+        <w:rPr>
+          <w:rStyle w:val="NormalTok"/>
+          <w:rFonts w:ascii="Arial" w:hAnsi="Arial" w:cs="Arial"/>
+        </w:rPr>
+        <w:t xml:space="preserve">(level, </w:t>
+      </w:r>
+      <w:r>
+        <w:rPr>
+          <w:rStyle w:val="FunctionTok"/>
+          <w:rFonts w:ascii="Arial" w:hAnsi="Arial" w:cs="Arial"/>
+        </w:rPr>
+        <w:t>times</w:t>
+      </w:r>
+      <w:r>
+        <w:rPr>
+          <w:rStyle w:val="NormalTok"/>
+          <w:rFonts w:ascii="Arial" w:hAnsi="Arial" w:cs="Arial"/>
+        </w:rPr>
+        <w:t>(</w:t>
+      </w:r>
+      <w:r>
+        <w:rPr>
+          <w:rStyle w:val="DecValTok"/>
+          <w:rFonts w:ascii="Arial" w:hAnsi="Arial" w:cs="Arial"/>
+        </w:rPr>
+        <w:t>1</w:t>
+      </w:r>
+      <w:r>
+        <w:rPr>
+          <w:rStyle w:val="NormalTok"/>
+          <w:rFonts w:ascii="Arial" w:hAnsi="Arial" w:cs="Arial"/>
+        </w:rPr>
+        <w:t>)).</w:t>
+      </w:r>
+      <w:r>
+        <w:rPr>
+          <w:rStyle w:val="FunctionTok"/>
+          <w:rFonts w:ascii="Arial" w:hAnsi="Arial" w:cs="Arial"/>
+        </w:rPr>
+        <w:t>start</w:t>
+      </w:r>
+      <w:r>
+        <w:rPr>
+          <w:rStyle w:val="NormalTok"/>
+          <w:rFonts w:ascii="Arial" w:hAnsi="Arial" w:cs="Arial"/>
+        </w:rPr>
+        <w:t>();</w:t>
+      </w:r>
+      <w:r>
+        <w:rPr>
+          <w:rFonts w:ascii="Arial" w:hAnsi="Arial" w:cs="Arial"/>
+        </w:rPr>
+        <w:br/>
+      </w:r>
+      <w:r>
+        <w:rPr>
+          <w:rStyle w:val="NormalTok"/>
+          <w:rFonts w:ascii="Arial" w:hAnsi="Arial" w:cs="Arial"/>
+        </w:rPr>
+        <w:t xml:space="preserve">        game.</w:t>
+      </w:r>
+      <w:r>
+        <w:rPr>
+          <w:rStyle w:val="FunctionTok"/>
+          <w:rFonts w:ascii="Arial" w:hAnsi="Arial" w:cs="Arial"/>
+        </w:rPr>
+        <w:t>start</w:t>
+      </w:r>
+      <w:r>
+        <w:rPr>
+          <w:rStyle w:val="NormalTok"/>
+          <w:rFonts w:ascii="Arial" w:hAnsi="Arial" w:cs="Arial"/>
+        </w:rPr>
+        <w:t>();</w:t>
+      </w:r>
+      <w:r>
+        <w:rPr>
+          <w:rFonts w:ascii="Arial" w:hAnsi="Arial" w:cs="Arial"/>
+        </w:rPr>
+        <w:br/>
+      </w:r>
+      <w:r>
+        <w:rPr>
+          <w:rStyle w:val="NormalTok"/>
+          <w:rFonts w:ascii="Arial" w:hAnsi="Arial" w:cs="Arial"/>
+        </w:rPr>
+        <w:t xml:space="preserve">        </w:t>
+      </w:r>
+      <w:r>
+        <w:rPr>
+          <w:rStyle w:val="FunctionTok"/>
+          <w:rFonts w:ascii="Arial" w:hAnsi="Arial" w:cs="Arial"/>
+        </w:rPr>
+        <w:t>assertThat</w:t>
+      </w:r>
+      <w:r>
+        <w:rPr>
+          <w:rStyle w:val="NormalTok"/>
+          <w:rFonts w:ascii="Arial" w:hAnsi="Arial" w:cs="Arial"/>
+        </w:rPr>
+        <w:t>(game.</w:t>
+      </w:r>
+      <w:r>
+        <w:rPr>
+          <w:rStyle w:val="FunctionTok"/>
+          <w:rFonts w:ascii="Arial" w:hAnsi="Arial" w:cs="Arial"/>
+        </w:rPr>
+        <w:t>isInProgress</w:t>
+      </w:r>
+      <w:r>
+        <w:rPr>
+          <w:rStyle w:val="NormalTok"/>
+          <w:rFonts w:ascii="Arial" w:hAnsi="Arial" w:cs="Arial"/>
+        </w:rPr>
+        <w:t>()).</w:t>
+      </w:r>
+      <w:r>
+        <w:rPr>
+          <w:rStyle w:val="FunctionTok"/>
+          <w:rFonts w:ascii="Arial" w:hAnsi="Arial" w:cs="Arial"/>
+        </w:rPr>
+        <w:t>isTrue</w:t>
+      </w:r>
+      <w:r>
+        <w:rPr>
+          <w:rStyle w:val="NormalTok"/>
+          <w:rFonts w:ascii="Arial" w:hAnsi="Arial" w:cs="Arial"/>
+        </w:rPr>
+        <w:t>();</w:t>
+      </w:r>
+      <w:r>
+        <w:rPr>
+          <w:rFonts w:ascii="Arial" w:hAnsi="Arial" w:cs="Arial"/>
+        </w:rPr>
+        <w:br/>
+      </w:r>
+      <w:r>
+        <w:rPr>
+          <w:rStyle w:val="NormalTok"/>
+          <w:rFonts w:ascii="Arial" w:hAnsi="Arial" w:cs="Arial"/>
+        </w:rPr>
+        <w:t xml:space="preserve">        </w:t>
+      </w:r>
+      <w:r>
+        <w:rPr>
+          <w:rStyle w:val="FunctionTok"/>
+          <w:rFonts w:ascii="Arial" w:hAnsi="Arial" w:cs="Arial"/>
+        </w:rPr>
+        <w:t>verify</w:t>
+      </w:r>
+      <w:r>
+        <w:rPr>
+          <w:rStyle w:val="NormalTok"/>
+          <w:rFonts w:ascii="Arial" w:hAnsi="Arial" w:cs="Arial"/>
+        </w:rPr>
+        <w:t xml:space="preserve">(level, </w:t>
+      </w:r>
+      <w:r>
+        <w:rPr>
+          <w:rStyle w:val="FunctionTok"/>
+          <w:rFonts w:ascii="Arial" w:hAnsi="Arial" w:cs="Arial"/>
+        </w:rPr>
+        <w:t>times</w:t>
+      </w:r>
+      <w:r>
+        <w:rPr>
+          <w:rStyle w:val="NormalTok"/>
+          <w:rFonts w:ascii="Arial" w:hAnsi="Arial" w:cs="Arial"/>
+        </w:rPr>
+        <w:t>(</w:t>
+      </w:r>
+      <w:r>
+        <w:rPr>
+          <w:rStyle w:val="DecValTok"/>
+          <w:rFonts w:ascii="Arial" w:hAnsi="Arial" w:cs="Arial"/>
+        </w:rPr>
+        <w:t>1</w:t>
+      </w:r>
+      <w:r>
+        <w:rPr>
+          <w:rStyle w:val="NormalTok"/>
+          <w:rFonts w:ascii="Arial" w:hAnsi="Arial" w:cs="Arial"/>
+        </w:rPr>
+        <w:t>)).</w:t>
+      </w:r>
+      <w:r>
+        <w:rPr>
+          <w:rStyle w:val="FunctionTok"/>
+          <w:rFonts w:ascii="Arial" w:hAnsi="Arial" w:cs="Arial"/>
+        </w:rPr>
+        <w:t>start</w:t>
+      </w:r>
+      <w:r>
+        <w:rPr>
+          <w:rStyle w:val="NormalTok"/>
+          <w:rFonts w:ascii="Arial" w:hAnsi="Arial" w:cs="Arial"/>
+        </w:rPr>
+        <w:t>();</w:t>
+      </w:r>
+      <w:r>
+        <w:rPr>
+          <w:rFonts w:ascii="Arial" w:hAnsi="Arial" w:cs="Arial"/>
+        </w:rPr>
+        <w:br/>
+      </w:r>
+      <w:r>
+        <w:rPr>
+          <w:rStyle w:val="NormalTok"/>
+          <w:rFonts w:ascii="Arial" w:hAnsi="Arial" w:cs="Arial"/>
+        </w:rPr>
+        <w:t xml:space="preserve">    }</w:t>
+      </w:r>
+      <w:r>
+        <w:rPr>
+          <w:rFonts w:ascii="Arial" w:hAnsi="Arial" w:cs="Arial"/>
+        </w:rPr>
+        <w:br/>
+      </w:r>
+      <w:r>
+        <w:rPr>
+          <w:rFonts w:ascii="Arial" w:hAnsi="Arial" w:cs="Arial"/>
+        </w:rPr>
+        <w:br/>
+      </w:r>
+      <w:r>
+        <w:rPr>
+          <w:rStyle w:val="NormalTok"/>
+          <w:rFonts w:ascii="Arial" w:hAnsi="Arial" w:cs="Arial"/>
+        </w:rPr>
+        <w:t xml:space="preserve">    </w:t>
+      </w:r>
+      <w:r>
+        <w:rPr>
           <w:rStyle w:val="CommentTok"/>
           <w:rFonts w:ascii="Arial" w:hAnsi="Arial" w:cs="Arial"/>
         </w:rPr>
+        <w:t>/**</w:t>
+      </w:r>
+      <w:r>
+        <w:rPr>
+          <w:rFonts w:ascii="Arial" w:hAnsi="Arial" w:cs="Arial"/>
+        </w:rPr>
+        <w:br/>
+      </w:r>
+      <w:r>
+        <w:rPr>
+          <w:rStyle w:val="CommentTok"/>
+          <w:rFonts w:ascii="Arial" w:hAnsi="Arial" w:cs="Arial"/>
+        </w:rPr>
+        <w:t xml:space="preserve">     * Test to see if the game isn't in progress if there are no players.</w:t>
+      </w:r>
+      <w:r>
+        <w:rPr>
+          <w:rFonts w:ascii="Arial" w:hAnsi="Arial" w:cs="Arial"/>
+        </w:rPr>
+        <w:br/>
+      </w:r>
+      <w:r>
+        <w:rPr>
+          <w:rStyle w:val="CommentTok"/>
+          <w:rFonts w:ascii="Arial" w:hAnsi="Arial" w:cs="Arial"/>
+        </w:rPr>
         <w:t xml:space="preserve">     */</w:t>
       </w:r>
       <w:r>
@@ -1484,7 +1918,7 @@
           <w:rStyle w:val="FunctionTok"/>
           <w:rFonts w:ascii="Arial" w:hAnsi="Arial" w:cs="Arial"/>
         </w:rPr>
-        <w:t>testStartAndStartAgain</w:t>
+        <w:t>testStartNoPlayer</w:t>
       </w:r>
       <w:r>
         <w:rPr>
@@ -1511,7 +1945,103 @@
           <w:rStyle w:val="FunctionTok"/>
           <w:rFonts w:ascii="Arial" w:hAnsi="Arial" w:cs="Arial"/>
         </w:rPr>
-        <w:t>assertThat</w:t>
+        <w:t>when</w:t>
+      </w:r>
+      <w:r>
+        <w:rPr>
+          <w:rStyle w:val="NormalTok"/>
+          <w:rFonts w:ascii="Arial" w:hAnsi="Arial" w:cs="Arial"/>
+        </w:rPr>
+        <w:t>(level.</w:t>
+      </w:r>
+      <w:r>
+        <w:rPr>
+          <w:rStyle w:val="FunctionTok"/>
+          <w:rFonts w:ascii="Arial" w:hAnsi="Arial" w:cs="Arial"/>
+        </w:rPr>
+        <w:t>isAnyPlayerAlive</w:t>
+      </w:r>
+      <w:r>
+        <w:rPr>
+          <w:rStyle w:val="NormalTok"/>
+          <w:rFonts w:ascii="Arial" w:hAnsi="Arial" w:cs="Arial"/>
+        </w:rPr>
+        <w:t>()).</w:t>
+      </w:r>
+      <w:r>
+        <w:rPr>
+          <w:rStyle w:val="FunctionTok"/>
+          <w:rFonts w:ascii="Arial" w:hAnsi="Arial" w:cs="Arial"/>
+        </w:rPr>
+        <w:t>thenReturn</w:t>
+      </w:r>
+      <w:r>
+        <w:rPr>
+          <w:rStyle w:val="NormalTok"/>
+          <w:rFonts w:ascii="Arial" w:hAnsi="Arial" w:cs="Arial"/>
+        </w:rPr>
+        <w:t>(</w:t>
+      </w:r>
+      <w:r>
+        <w:rPr>
+          <w:rStyle w:val="KeywordTok"/>
+          <w:rFonts w:ascii="Arial" w:hAnsi="Arial" w:cs="Arial"/>
+        </w:rPr>
+        <w:t>false</w:t>
+      </w:r>
+      <w:r>
+        <w:rPr>
+          <w:rStyle w:val="NormalTok"/>
+          <w:rFonts w:ascii="Arial" w:hAnsi="Arial" w:cs="Arial"/>
+        </w:rPr>
+        <w:t>);</w:t>
+      </w:r>
+      <w:r>
+        <w:rPr>
+          <w:rFonts w:ascii="Arial" w:hAnsi="Arial" w:cs="Arial"/>
+        </w:rPr>
+        <w:br/>
+      </w:r>
+      <w:r>
+        <w:rPr>
+          <w:rStyle w:val="NormalTok"/>
+          <w:rFonts w:ascii="Arial" w:hAnsi="Arial" w:cs="Arial"/>
+        </w:rPr>
+        <w:t xml:space="preserve">        game.</w:t>
+      </w:r>
+      <w:r>
+        <w:rPr>
+          <w:rStyle w:val="FunctionTok"/>
+          <w:rFonts w:ascii="Arial" w:hAnsi="Arial" w:cs="Arial"/>
+        </w:rPr>
+        <w:t>start</w:t>
+      </w:r>
+      <w:r>
+        <w:rPr>
+          <w:rStyle w:val="NormalTok"/>
+          <w:rFonts w:ascii="Arial" w:hAnsi="Arial" w:cs="Arial"/>
+        </w:rPr>
+        <w:t>();</w:t>
+      </w:r>
+      <w:r>
+        <w:rPr>
+          <w:rFonts w:ascii="Arial" w:hAnsi="Arial" w:cs="Arial"/>
+        </w:rPr>
+        <w:br/>
+      </w:r>
+      <w:r>
+        <w:rPr>
+          <w:rStyle w:val="NormalTok"/>
+          <w:rFonts w:ascii="Arial" w:hAnsi="Arial" w:cs="Arial"/>
+        </w:rPr>
+        <w:t xml:space="preserve">        </w:t>
+      </w:r>
+      <w:r>
+        <w:rPr>
+          <w:rStyle w:val="FunctionTok"/>
+          <w:rFonts w:ascii="Arial" w:hAnsi="Arial" w:cs="Arial"/>
+        </w:rPr>
+        <w:t>assertFalse</w:t>
       </w:r>
       <w:r>
         <w:rPr>
@@ -1532,21 +2062,92 @@
           <w:rStyle w:val="NormalTok"/>
           <w:rFonts w:ascii="Arial" w:hAnsi="Arial" w:cs="Arial"/>
         </w:rPr>
-        <w:t>()).</w:t>
+        <w:t>());</w:t>
+      </w:r>
+      <w:r>
+        <w:rPr>
+          <w:rFonts w:ascii="Arial" w:hAnsi="Arial" w:cs="Arial"/>
+        </w:rPr>
+        <w:br/>
+      </w:r>
+      <w:r>
+        <w:rPr>
+          <w:rStyle w:val="NormalTok"/>
+          <w:rFonts w:ascii="Arial" w:hAnsi="Arial" w:cs="Arial"/>
+        </w:rPr>
+        <w:t xml:space="preserve">    }</w:t>
+      </w:r>
+      <w:r>
+        <w:rPr>
+          <w:rFonts w:ascii="Arial" w:hAnsi="Arial" w:cs="Arial"/>
+        </w:rPr>
+        <w:br/>
+      </w:r>
+      <w:r>
+        <w:rPr>
+          <w:rFonts w:ascii="Arial" w:hAnsi="Arial" w:cs="Arial"/>
+        </w:rPr>
+        <w:br/>
+      </w:r>
+      <w:r>
+        <w:rPr>
+          <w:rStyle w:val="NormalTok"/>
+          <w:rFonts w:ascii="Arial" w:hAnsi="Arial" w:cs="Arial"/>
+        </w:rPr>
+        <w:t xml:space="preserve">    </w:t>
+      </w:r>
+      <w:r>
+        <w:rPr>
+          <w:rStyle w:val="CommentTok"/>
+          <w:rFonts w:ascii="Arial" w:hAnsi="Arial" w:cs="Arial"/>
+        </w:rPr>
+        <w:t>/**</w:t>
+      </w:r>
+      <w:r>
+        <w:rPr>
+          <w:rFonts w:ascii="Arial" w:hAnsi="Arial" w:cs="Arial"/>
+        </w:rPr>
+        <w:br/>
+      </w:r>
+      <w:r>
+        <w:rPr>
+          <w:rStyle w:val="CommentTok"/>
+          <w:rFonts w:ascii="Arial" w:hAnsi="Arial" w:cs="Arial"/>
+        </w:rPr>
+        <w:t xml:space="preserve">     * Test to see if the game isn't in progress if there are no pellets.</w:t>
+      </w:r>
+      <w:r>
+        <w:rPr>
+          <w:rFonts w:ascii="Arial" w:hAnsi="Arial" w:cs="Arial"/>
+        </w:rPr>
+        <w:br/>
+      </w:r>
+      <w:r>
+        <w:rPr>
+          <w:rStyle w:val="CommentTok"/>
+          <w:rFonts w:ascii="Arial" w:hAnsi="Arial" w:cs="Arial"/>
+        </w:rPr>
+        <w:t xml:space="preserve">     */</w:t>
+      </w:r>
+      <w:r>
+        <w:rPr>
+          <w:rFonts w:ascii="Arial" w:hAnsi="Arial" w:cs="Arial"/>
+        </w:rPr>
+        <w:br/>
+      </w:r>
+      <w:r>
+        <w:rPr>
+          <w:rStyle w:val="NormalTok"/>
+          <w:rFonts w:ascii="Arial" w:hAnsi="Arial" w:cs="Arial"/>
+        </w:rPr>
+        <w:t xml:space="preserve">    </w:t>
       </w:r>
       <w:r>
         <w:rPr>
           <w:rStyle w:val="FunctionTok"/>
           <w:rFonts w:ascii="Arial" w:hAnsi="Arial" w:cs="Arial"/>
         </w:rPr>
-        <w:t>isFalse</w:t>
-      </w:r>
-      <w:r>
-        <w:rPr>
-          <w:rStyle w:val="NormalTok"/>
-          <w:rFonts w:ascii="Arial" w:hAnsi="Arial" w:cs="Arial"/>
-        </w:rPr>
-        <w:t>();</w:t>
+        <w:t>@Test</w:t>
       </w:r>
       <w:r>
         <w:rPr>
@@ -1559,21 +2160,35 @@
           <w:rStyle w:val="NormalTok"/>
           <w:rFonts w:ascii="Arial" w:hAnsi="Arial" w:cs="Arial"/>
         </w:rPr>
-        <w:t xml:space="preserve">        game.</w:t>
+        <w:t xml:space="preserve">    </w:t>
+      </w:r>
+      <w:r>
+        <w:rPr>
+          <w:rStyle w:val="DataTypeTok"/>
+          <w:rFonts w:ascii="Arial" w:hAnsi="Arial" w:cs="Arial"/>
+        </w:rPr>
+        <w:t>void</w:t>
+      </w:r>
+      <w:r>
+        <w:rPr>
+          <w:rStyle w:val="NormalTok"/>
+          <w:rFonts w:ascii="Arial" w:hAnsi="Arial" w:cs="Arial"/>
+        </w:rPr>
+        <w:t xml:space="preserve"> </w:t>
       </w:r>
       <w:r>
         <w:rPr>
           <w:rStyle w:val="FunctionTok"/>
           <w:rFonts w:ascii="Arial" w:hAnsi="Arial" w:cs="Arial"/>
         </w:rPr>
-        <w:t>start</w:t>
-      </w:r>
-      <w:r>
-        <w:rPr>
-          <w:rStyle w:val="NormalTok"/>
-          <w:rFonts w:ascii="Arial" w:hAnsi="Arial" w:cs="Arial"/>
-        </w:rPr>
-        <w:t>();</w:t>
+        <w:t>testStartNoPellet</w:t>
+      </w:r>
+      <w:r>
+        <w:rPr>
+          <w:rStyle w:val="NormalTok"/>
+          <w:rFonts w:ascii="Arial" w:hAnsi="Arial" w:cs="Arial"/>
+        </w:rPr>
+        <w:t>() {</w:t>
       </w:r>
       <w:r>
         <w:rPr>
@@ -1593,692 +2208,21 @@
           <w:rStyle w:val="FunctionTok"/>
           <w:rFonts w:ascii="Arial" w:hAnsi="Arial" w:cs="Arial"/>
         </w:rPr>
-        <w:t>assertThat</w:t>
-      </w:r>
-      <w:r>
-        <w:rPr>
-          <w:rStyle w:val="NormalTok"/>
-          <w:rFonts w:ascii="Arial" w:hAnsi="Arial" w:cs="Arial"/>
-        </w:rPr>
-        <w:t>(game.</w:t>
+        <w:t>when</w:t>
+      </w:r>
+      <w:r>
+        <w:rPr>
+          <w:rStyle w:val="NormalTok"/>
+          <w:rFonts w:ascii="Arial" w:hAnsi="Arial" w:cs="Arial"/>
+        </w:rPr>
+        <w:t>(level.</w:t>
       </w:r>
       <w:r>
         <w:rPr>
           <w:rStyle w:val="FunctionTok"/>
           <w:rFonts w:ascii="Arial" w:hAnsi="Arial" w:cs="Arial"/>
         </w:rPr>
-        <w:t>isInProgress</w:t>
-      </w:r>
-      <w:r>
-        <w:rPr>
-          <w:rStyle w:val="NormalTok"/>
-          <w:rFonts w:ascii="Arial" w:hAnsi="Arial" w:cs="Arial"/>
-        </w:rPr>
-        <w:t>()).</w:t>
-      </w:r>
-      <w:r>
-        <w:rPr>
-          <w:rStyle w:val="FunctionTok"/>
-          <w:rFonts w:ascii="Arial" w:hAnsi="Arial" w:cs="Arial"/>
-        </w:rPr>
-        <w:t>isTrue</w:t>
-      </w:r>
-      <w:r>
-        <w:rPr>
-          <w:rStyle w:val="NormalTok"/>
-          <w:rFonts w:ascii="Arial" w:hAnsi="Arial" w:cs="Arial"/>
-        </w:rPr>
-        <w:t>();</w:t>
-      </w:r>
-      <w:r>
-        <w:rPr>
-          <w:rFonts w:ascii="Arial" w:hAnsi="Arial" w:cs="Arial"/>
-        </w:rPr>
-        <w:br/>
-      </w:r>
-      <w:r>
-        <w:rPr>
-          <w:rStyle w:val="NormalTok"/>
-          <w:rFonts w:ascii="Arial" w:hAnsi="Arial" w:cs="Arial"/>
-        </w:rPr>
-        <w:t xml:space="preserve">        </w:t>
-      </w:r>
-      <w:r>
-        <w:rPr>
-          <w:rStyle w:val="FunctionTok"/>
-          <w:rFonts w:ascii="Arial" w:hAnsi="Arial" w:cs="Arial"/>
-        </w:rPr>
-        <w:t>verify</w:t>
-      </w:r>
-      <w:r>
-        <w:rPr>
-          <w:rStyle w:val="NormalTok"/>
-          <w:rFonts w:ascii="Arial" w:hAnsi="Arial" w:cs="Arial"/>
-        </w:rPr>
-        <w:t xml:space="preserve">(level, </w:t>
-      </w:r>
-      <w:r>
-        <w:rPr>
-          <w:rStyle w:val="FunctionTok"/>
-          <w:rFonts w:ascii="Arial" w:hAnsi="Arial" w:cs="Arial"/>
-        </w:rPr>
-        <w:t>times</w:t>
-      </w:r>
-      <w:r>
-        <w:rPr>
-          <w:rStyle w:val="NormalTok"/>
-          <w:rFonts w:ascii="Arial" w:hAnsi="Arial" w:cs="Arial"/>
-        </w:rPr>
-        <w:t>(</w:t>
-      </w:r>
-      <w:r>
-        <w:rPr>
-          <w:rStyle w:val="DecValTok"/>
-          <w:rFonts w:ascii="Arial" w:hAnsi="Arial" w:cs="Arial"/>
-        </w:rPr>
-        <w:t>1</w:t>
-      </w:r>
-      <w:r>
-        <w:rPr>
-          <w:rStyle w:val="NormalTok"/>
-          <w:rFonts w:ascii="Arial" w:hAnsi="Arial" w:cs="Arial"/>
-        </w:rPr>
-        <w:t>)).</w:t>
-      </w:r>
-      <w:r>
-        <w:rPr>
-          <w:rStyle w:val="FunctionTok"/>
-          <w:rFonts w:ascii="Arial" w:hAnsi="Arial" w:cs="Arial"/>
-        </w:rPr>
-        <w:t>start</w:t>
-      </w:r>
-      <w:r>
-        <w:rPr>
-          <w:rStyle w:val="NormalTok"/>
-          <w:rFonts w:ascii="Arial" w:hAnsi="Arial" w:cs="Arial"/>
-        </w:rPr>
-        <w:t>();</w:t>
-      </w:r>
-      <w:r>
-        <w:rPr>
-          <w:rFonts w:ascii="Arial" w:hAnsi="Arial" w:cs="Arial"/>
-        </w:rPr>
-        <w:br/>
-      </w:r>
-      <w:r>
-        <w:rPr>
-          <w:rStyle w:val="NormalTok"/>
-          <w:rFonts w:ascii="Arial" w:hAnsi="Arial" w:cs="Arial"/>
-        </w:rPr>
-        <w:t xml:space="preserve">        game.</w:t>
-      </w:r>
-      <w:r>
-        <w:rPr>
-          <w:rStyle w:val="FunctionTok"/>
-          <w:rFonts w:ascii="Arial" w:hAnsi="Arial" w:cs="Arial"/>
-        </w:rPr>
-        <w:t>start</w:t>
-      </w:r>
-      <w:r>
-        <w:rPr>
-          <w:rStyle w:val="NormalTok"/>
-          <w:rFonts w:ascii="Arial" w:hAnsi="Arial" w:cs="Arial"/>
-        </w:rPr>
-        <w:t>();</w:t>
-      </w:r>
-      <w:r>
-        <w:rPr>
-          <w:rFonts w:ascii="Arial" w:hAnsi="Arial" w:cs="Arial"/>
-        </w:rPr>
-        <w:br/>
-      </w:r>
-      <w:r>
-        <w:rPr>
-          <w:rStyle w:val="NormalTok"/>
-          <w:rFonts w:ascii="Arial" w:hAnsi="Arial" w:cs="Arial"/>
-        </w:rPr>
-        <w:t xml:space="preserve">        </w:t>
-      </w:r>
-      <w:r>
-        <w:rPr>
-          <w:rStyle w:val="FunctionTok"/>
-          <w:rFonts w:ascii="Arial" w:hAnsi="Arial" w:cs="Arial"/>
-        </w:rPr>
-        <w:t>assertThat</w:t>
-      </w:r>
-      <w:r>
-        <w:rPr>
-          <w:rStyle w:val="NormalTok"/>
-          <w:rFonts w:ascii="Arial" w:hAnsi="Arial" w:cs="Arial"/>
-        </w:rPr>
-        <w:t>(game.</w:t>
-      </w:r>
-      <w:r>
-        <w:rPr>
-          <w:rStyle w:val="FunctionTok"/>
-          <w:rFonts w:ascii="Arial" w:hAnsi="Arial" w:cs="Arial"/>
-        </w:rPr>
-        <w:t>isInProgress</w:t>
-      </w:r>
-      <w:r>
-        <w:rPr>
-          <w:rStyle w:val="NormalTok"/>
-          <w:rFonts w:ascii="Arial" w:hAnsi="Arial" w:cs="Arial"/>
-        </w:rPr>
-        <w:t>()).</w:t>
-      </w:r>
-      <w:r>
-        <w:rPr>
-          <w:rStyle w:val="FunctionTok"/>
-          <w:rFonts w:ascii="Arial" w:hAnsi="Arial" w:cs="Arial"/>
-        </w:rPr>
-        <w:t>isTrue</w:t>
-      </w:r>
-      <w:r>
-        <w:rPr>
-          <w:rStyle w:val="NormalTok"/>
-          <w:rFonts w:ascii="Arial" w:hAnsi="Arial" w:cs="Arial"/>
-        </w:rPr>
-        <w:t>();</w:t>
-      </w:r>
-      <w:r>
-        <w:rPr>
-          <w:rFonts w:ascii="Arial" w:hAnsi="Arial" w:cs="Arial"/>
-        </w:rPr>
-        <w:br/>
-      </w:r>
-      <w:r>
-        <w:rPr>
-          <w:rStyle w:val="NormalTok"/>
-          <w:rFonts w:ascii="Arial" w:hAnsi="Arial" w:cs="Arial"/>
-        </w:rPr>
-        <w:t xml:space="preserve">        </w:t>
-      </w:r>
-      <w:r>
-        <w:rPr>
-          <w:rStyle w:val="FunctionTok"/>
-          <w:rFonts w:ascii="Arial" w:hAnsi="Arial" w:cs="Arial"/>
-        </w:rPr>
-        <w:t>verify</w:t>
-      </w:r>
-      <w:r>
-        <w:rPr>
-          <w:rStyle w:val="NormalTok"/>
-          <w:rFonts w:ascii="Arial" w:hAnsi="Arial" w:cs="Arial"/>
-        </w:rPr>
-        <w:t xml:space="preserve">(level, </w:t>
-      </w:r>
-      <w:r>
-        <w:rPr>
-          <w:rStyle w:val="FunctionTok"/>
-          <w:rFonts w:ascii="Arial" w:hAnsi="Arial" w:cs="Arial"/>
-        </w:rPr>
-        <w:t>times</w:t>
-      </w:r>
-      <w:r>
-        <w:rPr>
-          <w:rStyle w:val="NormalTok"/>
-          <w:rFonts w:ascii="Arial" w:hAnsi="Arial" w:cs="Arial"/>
-        </w:rPr>
-        <w:t>(</w:t>
-      </w:r>
-      <w:r>
-        <w:rPr>
-          <w:rStyle w:val="DecValTok"/>
-          <w:rFonts w:ascii="Arial" w:hAnsi="Arial" w:cs="Arial"/>
-        </w:rPr>
-        <w:t>1</w:t>
-      </w:r>
-      <w:r>
-        <w:rPr>
-          <w:rStyle w:val="NormalTok"/>
-          <w:rFonts w:ascii="Arial" w:hAnsi="Arial" w:cs="Arial"/>
-        </w:rPr>
-        <w:t>)).</w:t>
-      </w:r>
-      <w:r>
-        <w:rPr>
-          <w:rStyle w:val="FunctionTok"/>
-          <w:rFonts w:ascii="Arial" w:hAnsi="Arial" w:cs="Arial"/>
-        </w:rPr>
-        <w:t>start</w:t>
-      </w:r>
-      <w:r>
-        <w:rPr>
-          <w:rStyle w:val="NormalTok"/>
-          <w:rFonts w:ascii="Arial" w:hAnsi="Arial" w:cs="Arial"/>
-        </w:rPr>
-        <w:t>();</w:t>
-      </w:r>
-      <w:r>
-        <w:rPr>
-          <w:rFonts w:ascii="Arial" w:hAnsi="Arial" w:cs="Arial"/>
-        </w:rPr>
-        <w:br/>
-      </w:r>
-      <w:r>
-        <w:rPr>
-          <w:rStyle w:val="NormalTok"/>
-          <w:rFonts w:ascii="Arial" w:hAnsi="Arial" w:cs="Arial"/>
-        </w:rPr>
-        <w:t xml:space="preserve">    }</w:t>
-      </w:r>
-      <w:r>
-        <w:rPr>
-          <w:rFonts w:ascii="Arial" w:hAnsi="Arial" w:cs="Arial"/>
-        </w:rPr>
-        <w:br/>
-      </w:r>
-      <w:r>
-        <w:rPr>
-          <w:rFonts w:ascii="Arial" w:hAnsi="Arial" w:cs="Arial"/>
-        </w:rPr>
-        <w:br/>
-      </w:r>
-      <w:r>
-        <w:rPr>
-          <w:rStyle w:val="NormalTok"/>
-          <w:rFonts w:ascii="Arial" w:hAnsi="Arial" w:cs="Arial"/>
-        </w:rPr>
-        <w:t xml:space="preserve">    </w:t>
-      </w:r>
-      <w:r>
-        <w:rPr>
-          <w:rStyle w:val="CommentTok"/>
-          <w:rFonts w:ascii="Arial" w:hAnsi="Arial" w:cs="Arial"/>
-        </w:rPr>
-        <w:t>/**</w:t>
-      </w:r>
-      <w:r>
-        <w:rPr>
-          <w:rFonts w:ascii="Arial" w:hAnsi="Arial" w:cs="Arial"/>
-        </w:rPr>
-        <w:br/>
-      </w:r>
-      <w:r>
-        <w:rPr>
-          <w:rStyle w:val="CommentTok"/>
-          <w:rFonts w:ascii="Arial" w:hAnsi="Arial" w:cs="Arial"/>
-        </w:rPr>
-        <w:t xml:space="preserve">     * Test to see if the game isn't in progress if there are no players.</w:t>
-      </w:r>
-      <w:r>
-        <w:rPr>
-          <w:rFonts w:ascii="Arial" w:hAnsi="Arial" w:cs="Arial"/>
-        </w:rPr>
-        <w:br/>
-      </w:r>
-      <w:r>
-        <w:rPr>
-          <w:rStyle w:val="CommentTok"/>
-          <w:rFonts w:ascii="Arial" w:hAnsi="Arial" w:cs="Arial"/>
-        </w:rPr>
-        <w:t xml:space="preserve">     */</w:t>
-      </w:r>
-      <w:r>
-        <w:rPr>
-          <w:rFonts w:ascii="Arial" w:hAnsi="Arial" w:cs="Arial"/>
-        </w:rPr>
-        <w:br/>
-      </w:r>
-      <w:r>
-        <w:rPr>
-          <w:rStyle w:val="NormalTok"/>
-          <w:rFonts w:ascii="Arial" w:hAnsi="Arial" w:cs="Arial"/>
-        </w:rPr>
-        <w:t xml:space="preserve">    </w:t>
-      </w:r>
-      <w:r>
-        <w:rPr>
-          <w:rStyle w:val="FunctionTok"/>
-          <w:rFonts w:ascii="Arial" w:hAnsi="Arial" w:cs="Arial"/>
-        </w:rPr>
-        <w:t>@Test</w:t>
-      </w:r>
-      <w:r>
-        <w:rPr>
-          <w:rFonts w:ascii="Arial" w:hAnsi="Arial" w:cs="Arial"/>
-        </w:rPr>
-        <w:br/>
-      </w:r>
-      <w:r>
-        <w:rPr>
-          <w:rStyle w:val="NormalTok"/>
-          <w:rFonts w:ascii="Arial" w:hAnsi="Arial" w:cs="Arial"/>
-        </w:rPr>
-        <w:t xml:space="preserve">    </w:t>
-      </w:r>
-      <w:r>
-        <w:rPr>
-          <w:rStyle w:val="DataTypeTok"/>
-          <w:rFonts w:ascii="Arial" w:hAnsi="Arial" w:cs="Arial"/>
-        </w:rPr>
-        <w:t>void</w:t>
-      </w:r>
-      <w:r>
-        <w:rPr>
-          <w:rStyle w:val="NormalTok"/>
-          <w:rFonts w:ascii="Arial" w:hAnsi="Arial" w:cs="Arial"/>
-        </w:rPr>
-        <w:t xml:space="preserve"> </w:t>
-      </w:r>
-      <w:r>
-        <w:rPr>
-          <w:rStyle w:val="FunctionTok"/>
-          <w:rFonts w:ascii="Arial" w:hAnsi="Arial" w:cs="Arial"/>
-        </w:rPr>
-        <w:t>testStartNoPlayer</w:t>
-      </w:r>
-      <w:r>
-        <w:rPr>
-          <w:rStyle w:val="NormalTok"/>
-          <w:rFonts w:ascii="Arial" w:hAnsi="Arial" w:cs="Arial"/>
-        </w:rPr>
-        <w:t>() {</w:t>
-      </w:r>
-      <w:r>
-        <w:rPr>
-          <w:rFonts w:ascii="Arial" w:hAnsi="Arial" w:cs="Arial"/>
-        </w:rPr>
-        <w:br/>
-      </w:r>
-      <w:r>
-        <w:rPr>
-          <w:rStyle w:val="NormalTok"/>
-          <w:rFonts w:ascii="Arial" w:hAnsi="Arial" w:cs="Arial"/>
-        </w:rPr>
-        <w:t xml:space="preserve">        </w:t>
-      </w:r>
-      <w:r>
-        <w:rPr>
-          <w:rStyle w:val="FunctionTok"/>
-          <w:rFonts w:ascii="Arial" w:hAnsi="Arial" w:cs="Arial"/>
-        </w:rPr>
-        <w:t>when</w:t>
-      </w:r>
-      <w:r>
-        <w:rPr>
-          <w:rStyle w:val="NormalTok"/>
-          <w:rFonts w:ascii="Arial" w:hAnsi="Arial" w:cs="Arial"/>
-        </w:rPr>
-        <w:t>(level.</w:t>
-      </w:r>
-      <w:r>
-        <w:rPr>
-          <w:rStyle w:val="FunctionTok"/>
-          <w:rFonts w:ascii="Arial" w:hAnsi="Arial" w:cs="Arial"/>
-        </w:rPr>
-        <w:t>isAnyPlayerAlive</w:t>
-      </w:r>
-      <w:r>
-        <w:rPr>
-          <w:rStyle w:val="NormalTok"/>
-          <w:rFonts w:ascii="Arial" w:hAnsi="Arial" w:cs="Arial"/>
-        </w:rPr>
-        <w:t>()).</w:t>
-      </w:r>
-      <w:r>
-        <w:rPr>
-          <w:rStyle w:val="FunctionTok"/>
-          <w:rFonts w:ascii="Arial" w:hAnsi="Arial" w:cs="Arial"/>
-        </w:rPr>
-        <w:t>thenReturn</w:t>
-      </w:r>
-      <w:r>
-        <w:rPr>
-          <w:rStyle w:val="NormalTok"/>
-          <w:rFonts w:ascii="Arial" w:hAnsi="Arial" w:cs="Arial"/>
-        </w:rPr>
-        <w:t>(</w:t>
-      </w:r>
-      <w:r>
-        <w:rPr>
-          <w:rStyle w:val="KeywordTok"/>
-          <w:rFonts w:ascii="Arial" w:hAnsi="Arial" w:cs="Arial"/>
-        </w:rPr>
-        <w:t>false</w:t>
-      </w:r>
-      <w:r>
-        <w:rPr>
-          <w:rStyle w:val="NormalTok"/>
-          <w:rFonts w:ascii="Arial" w:hAnsi="Arial" w:cs="Arial"/>
-        </w:rPr>
-        <w:t>);</w:t>
-      </w:r>
-      <w:r>
-        <w:rPr>
-          <w:rFonts w:ascii="Arial" w:hAnsi="Arial" w:cs="Arial"/>
-        </w:rPr>
-        <w:br/>
-      </w:r>
-      <w:r>
-        <w:rPr>
-          <w:rStyle w:val="NormalTok"/>
-          <w:rFonts w:ascii="Arial" w:hAnsi="Arial" w:cs="Arial"/>
-        </w:rPr>
-        <w:t xml:space="preserve">        game.</w:t>
-      </w:r>
-      <w:r>
-        <w:rPr>
-          <w:rStyle w:val="FunctionTok"/>
-          <w:rFonts w:ascii="Arial" w:hAnsi="Arial" w:cs="Arial"/>
-        </w:rPr>
-        <w:t>start</w:t>
-      </w:r>
-      <w:r>
-        <w:rPr>
-          <w:rStyle w:val="NormalTok"/>
-          <w:rFonts w:ascii="Arial" w:hAnsi="Arial" w:cs="Arial"/>
-        </w:rPr>
-        <w:t>();</w:t>
-      </w:r>
-      <w:r>
-        <w:rPr>
-          <w:rFonts w:ascii="Arial" w:hAnsi="Arial" w:cs="Arial"/>
-        </w:rPr>
-        <w:br/>
-      </w:r>
-      <w:r>
-        <w:rPr>
-          <w:rStyle w:val="NormalTok"/>
-          <w:rFonts w:ascii="Arial" w:hAnsi="Arial" w:cs="Arial"/>
-        </w:rPr>
-        <w:t xml:space="preserve">        </w:t>
-      </w:r>
-      <w:r>
-        <w:rPr>
-          <w:rStyle w:val="FunctionTok"/>
-          <w:rFonts w:ascii="Arial" w:hAnsi="Arial" w:cs="Arial"/>
-        </w:rPr>
-        <w:t>assertFalse</w:t>
-      </w:r>
-      <w:r>
-        <w:rPr>
-          <w:rStyle w:val="NormalTok"/>
-          <w:rFonts w:ascii="Arial" w:hAnsi="Arial" w:cs="Arial"/>
-        </w:rPr>
-        <w:t>(game.</w:t>
-      </w:r>
-      <w:r>
-        <w:rPr>
-          <w:rStyle w:val="FunctionTok"/>
-          <w:rFonts w:ascii="Arial" w:hAnsi="Arial" w:cs="Arial"/>
-        </w:rPr>
-        <w:t>isInProgress</w:t>
-      </w:r>
-      <w:r>
-        <w:rPr>
-          <w:rStyle w:val="NormalTok"/>
-          <w:rFonts w:ascii="Arial" w:hAnsi="Arial" w:cs="Arial"/>
-        </w:rPr>
-        <w:t>());</w:t>
-      </w:r>
-      <w:r>
-        <w:rPr>
-          <w:rFonts w:ascii="Arial" w:hAnsi="Arial" w:cs="Arial"/>
-        </w:rPr>
-        <w:br/>
-      </w:r>
-      <w:r>
-        <w:rPr>
-          <w:rStyle w:val="NormalTok"/>
-          <w:rFonts w:ascii="Arial" w:hAnsi="Arial" w:cs="Arial"/>
-        </w:rPr>
-        <w:t xml:space="preserve">    }</w:t>
-      </w:r>
-      <w:r>
-        <w:rPr>
-          <w:rFonts w:ascii="Arial" w:hAnsi="Arial" w:cs="Arial"/>
-        </w:rPr>
-        <w:br/>
-      </w:r>
-      <w:r>
-        <w:rPr>
-          <w:rFonts w:ascii="Arial" w:hAnsi="Arial" w:cs="Arial"/>
-        </w:rPr>
-        <w:br/>
-      </w:r>
-      <w:r>
-        <w:rPr>
-          <w:rStyle w:val="NormalTok"/>
-          <w:rFonts w:ascii="Arial" w:hAnsi="Arial" w:cs="Arial"/>
-        </w:rPr>
-        <w:t xml:space="preserve">    </w:t>
-      </w:r>
-      <w:r>
-        <w:rPr>
-          <w:rStyle w:val="CommentTok"/>
-          <w:rFonts w:ascii="Arial" w:hAnsi="Arial" w:cs="Arial"/>
-        </w:rPr>
-        <w:t>/**</w:t>
-      </w:r>
-      <w:r>
-        <w:rPr>
-          <w:rFonts w:ascii="Arial" w:hAnsi="Arial" w:cs="Arial"/>
-        </w:rPr>
-        <w:br/>
-      </w:r>
-      <w:r>
-        <w:rPr>
-          <w:rStyle w:val="CommentTok"/>
-          <w:rFonts w:ascii="Arial" w:hAnsi="Arial" w:cs="Arial"/>
-        </w:rPr>
-        <w:t xml:space="preserve">     * Test to see if the game isn't in progress if there are no pellets.</w:t>
-      </w:r>
-      <w:r>
-        <w:rPr>
-          <w:rFonts w:ascii="Arial" w:hAnsi="Arial" w:cs="Arial"/>
-        </w:rPr>
-        <w:br/>
-      </w:r>
-      <w:r>
-        <w:rPr>
-          <w:rStyle w:val="CommentTok"/>
-          <w:rFonts w:ascii="Arial" w:hAnsi="Arial" w:cs="Arial"/>
-        </w:rPr>
-        <w:t xml:space="preserve">     */</w:t>
-      </w:r>
-      <w:r>
-        <w:rPr>
-          <w:rFonts w:ascii="Arial" w:hAnsi="Arial" w:cs="Arial"/>
-        </w:rPr>
-        <w:br/>
-      </w:r>
-      <w:r>
-        <w:rPr>
-          <w:rStyle w:val="NormalTok"/>
-          <w:rFonts w:ascii="Arial" w:hAnsi="Arial" w:cs="Arial"/>
-        </w:rPr>
-        <w:t xml:space="preserve">    </w:t>
-      </w:r>
-      <w:r>
-        <w:rPr>
-          <w:rStyle w:val="FunctionTok"/>
-          <w:rFonts w:ascii="Arial" w:hAnsi="Arial" w:cs="Arial"/>
-        </w:rPr>
-        <w:t>@Test</w:t>
-      </w:r>
-      <w:r>
-        <w:rPr>
-          <w:rFonts w:ascii="Arial" w:hAnsi="Arial" w:cs="Arial"/>
-        </w:rPr>
-        <w:br/>
-      </w:r>
-      <w:r>
-        <w:rPr>
-          <w:rStyle w:val="NormalTok"/>
-          <w:rFonts w:ascii="Arial" w:hAnsi="Arial" w:cs="Arial"/>
-        </w:rPr>
-        <w:t xml:space="preserve">    </w:t>
-      </w:r>
-      <w:r>
-        <w:rPr>
-          <w:rStyle w:val="DataTypeTok"/>
-          <w:rFonts w:ascii="Arial" w:hAnsi="Arial" w:cs="Arial"/>
-        </w:rPr>
-        <w:t>void</w:t>
-      </w:r>
-      <w:r>
-        <w:rPr>
-          <w:rStyle w:val="NormalTok"/>
-          <w:rFonts w:ascii="Arial" w:hAnsi="Arial" w:cs="Arial"/>
-        </w:rPr>
-        <w:t xml:space="preserve"> </w:t>
-      </w:r>
-      <w:r>
-        <w:rPr>
-          <w:rStyle w:val="FunctionTok"/>
-          <w:rFonts w:ascii="Arial" w:hAnsi="Arial" w:cs="Arial"/>
-        </w:rPr>
-        <w:t>testStartNoPellet</w:t>
-      </w:r>
-      <w:r>
-        <w:rPr>
-          <w:rStyle w:val="NormalTok"/>
-          <w:rFonts w:ascii="Arial" w:hAnsi="Arial" w:cs="Arial"/>
-        </w:rPr>
-        <w:t>() {</w:t>
-      </w:r>
-      <w:r>
-        <w:rPr>
-          <w:rFonts w:ascii="Arial" w:hAnsi="Arial" w:cs="Arial"/>
-        </w:rPr>
-        <w:br/>
-      </w:r>
-      <w:r>
-        <w:rPr>
-          <w:rStyle w:val="NormalTok"/>
-          <w:rFonts w:ascii="Arial" w:hAnsi="Arial" w:cs="Arial"/>
-        </w:rPr>
-        <w:t xml:space="preserve">        </w:t>
-      </w:r>
-      <w:r>
-        <w:rPr>
-          <w:rStyle w:val="FunctionTok"/>
-          <w:rFonts w:ascii="Arial" w:hAnsi="Arial" w:cs="Arial"/>
-        </w:rPr>
-        <w:t>when</w:t>
-      </w:r>
-      <w:r>
-        <w:rPr>
-          <w:rStyle w:val="NormalTok"/>
-          <w:rFonts w:ascii="Arial" w:hAnsi="Arial" w:cs="Arial"/>
-        </w:rPr>
-        <w:t>(level.</w:t>
-      </w:r>
-      <w:r>
-        <w:rPr>
-          <w:rStyle w:val="FunctionTok"/>
-          <w:rFonts w:ascii="Arial" w:hAnsi="Arial" w:cs="Arial"/>
-        </w:rPr>
-        <w:t>remainingPel</w:t>
-      </w:r>
-      <w:r>
-        <w:rPr>
-          <w:rStyle w:val="FunctionTok"/>
-          <w:rFonts w:ascii="Arial" w:hAnsi="Arial" w:cs="Arial"/>
-        </w:rPr>
-        <w:t>lets</w:t>
+        <w:t>remainingPellets</w:t>
       </w:r>
       <w:r>
         <w:rPr>
@@ -2419,7 +2363,7 @@
     </w:p>
     <w:p>
       <w:pPr>
-        <w:pStyle w:val="Heading3"/>
+        <w:pStyle w:val="Kop3"/>
         <w:rPr>
           <w:rFonts w:ascii="Arial" w:hAnsi="Arial" w:cs="Arial"/>
         </w:rPr>
@@ -2431,232 +2375,8 @@
         <w:lastRenderedPageBreak/>
         <w:t>Exercise 4</w:t>
       </w:r>
-    </w:p>
-    <w:p>
-      <w:pPr>
-        <w:rPr>
-          <w:rFonts w:ascii="Arial" w:hAnsi="Arial" w:cs="Arial"/>
-        </w:rPr>
-      </w:pPr>
-      <w:r>
-        <w:rPr>
-          <w:rFonts w:ascii="Arial" w:hAnsi="Arial" w:cs="Arial"/>
-          <w:noProof/>
-        </w:rPr>
-        <w:drawing>
-          <wp:inline distT="0" distB="0" distL="0" distR="0" wp14:anchorId="47528E36" wp14:editId="45268B34">
-            <wp:extent cx="5760720" cy="991235"/>
-            <wp:effectExtent l="0" t="0" r="0" b="0"/>
-            <wp:docPr id="2" name="Picture 2"/>
-            <wp:cNvGraphicFramePr>
-              <a:graphicFrameLocks xmlns:a="http://schemas.openxmlformats.org/drawingml/2006/main" noChangeAspect="1"/>
-            </wp:cNvGraphicFramePr>
-            <a:graphic xmlns:a="http://schemas.openxmlformats.org/drawingml/2006/main">
-              <a:graphicData uri="http://schemas.openxmlformats.org/drawingml/2006/picture">
-                <pic:pic xmlns:pic="http://schemas.openxmlformats.org/drawingml/2006/picture">
-                  <pic:nvPicPr>
-                    <pic:cNvPr id="1" name=""/>
-                    <pic:cNvPicPr/>
-                  </pic:nvPicPr>
-                  <pic:blipFill>
-                    <a:blip r:embed="rId5"/>
-                    <a:stretch>
-                      <a:fillRect/>
-                    </a:stretch>
-                  </pic:blipFill>
-                  <pic:spPr>
-                    <a:xfrm>
-                      <a:off x="0" y="0"/>
-                      <a:ext cx="5760720" cy="991235"/>
-                    </a:xfrm>
-                    <a:prstGeom prst="rect">
-                      <a:avLst/>
-                    </a:prstGeom>
-                  </pic:spPr>
-                </pic:pic>
-              </a:graphicData>
-            </a:graphic>
-          </wp:inline>
-        </w:drawing>
-      </w:r>
-      <w:r>
-        <w:rPr>
-          <w:rFonts w:ascii="Arial" w:hAnsi="Arial" w:cs="Arial"/>
-        </w:rPr>
-        <w:br/>
-      </w:r>
-      <w:r>
-        <w:rPr>
-          <w:rFonts w:ascii="Arial" w:hAnsi="Arial" w:cs="Arial"/>
-          <w:noProof/>
-        </w:rPr>
-        <w:drawing>
-          <wp:inline distT="0" distB="0" distL="0" distR="0" wp14:anchorId="72B71EB5" wp14:editId="7621F744">
-            <wp:extent cx="5760720" cy="3741420"/>
-            <wp:effectExtent l="0" t="0" r="0" b="0"/>
-            <wp:docPr id="3" name="Picture 3"/>
-            <wp:cNvGraphicFramePr>
-              <a:graphicFrameLocks xmlns:a="http://schemas.openxmlformats.org/drawingml/2006/main" noChangeAspect="1"/>
-            </wp:cNvGraphicFramePr>
-            <a:graphic xmlns:a="http://schemas.openxmlformats.org/drawingml/2006/main">
-              <a:graphicData uri="http://schemas.openxmlformats.org/drawingml/2006/picture">
-                <pic:pic xmlns:pic="http://schemas.openxmlformats.org/drawingml/2006/picture">
-                  <pic:nvPicPr>
-                    <pic:cNvPr id="1" name=""/>
-                    <pic:cNvPicPr/>
-                  </pic:nvPicPr>
-                  <pic:blipFill>
-                    <a:blip r:embed="rId6"/>
-                    <a:stretch>
-                      <a:fillRect/>
-                    </a:stretch>
-                  </pic:blipFill>
-                  <pic:spPr>
-                    <a:xfrm>
-                      <a:off x="0" y="0"/>
-                      <a:ext cx="5760720" cy="3741420"/>
-                    </a:xfrm>
-                    <a:prstGeom prst="rect">
-                      <a:avLst/>
-                    </a:prstGeom>
-                  </pic:spPr>
-                </pic:pic>
-              </a:graphicData>
-            </a:graphic>
-          </wp:inline>
-        </w:drawing>
-      </w:r>
-    </w:p>
-    <w:p>
-      <w:pPr>
-        <w:rPr>
-          <w:rFonts w:ascii="Arial" w:hAnsi="Arial" w:cs="Arial"/>
-        </w:rPr>
-      </w:pPr>
-      <w:r>
-        <w:rPr>
-          <w:rFonts w:ascii="Arial" w:hAnsi="Arial" w:cs="Arial"/>
-          <w:noProof/>
-        </w:rPr>
-        <w:drawing>
-          <wp:inline distT="0" distB="0" distL="0" distR="0" wp14:anchorId="1017F31A" wp14:editId="01D5E89E">
-            <wp:extent cx="5760720" cy="3423285"/>
-            <wp:effectExtent l="0" t="0" r="0" b="0"/>
-            <wp:docPr id="4" name="Picture 4"/>
-            <wp:cNvGraphicFramePr>
-              <a:graphicFrameLocks xmlns:a="http://schemas.openxmlformats.org/drawingml/2006/main" noChangeAspect="1"/>
-            </wp:cNvGraphicFramePr>
-            <a:graphic xmlns:a="http://schemas.openxmlformats.org/drawingml/2006/main">
-              <a:graphicData uri="http://schemas.openxmlformats.org/drawingml/2006/picture">
-                <pic:pic xmlns:pic="http://schemas.openxmlformats.org/drawingml/2006/picture">
-                  <pic:nvPicPr>
-                    <pic:cNvPr id="1" name=""/>
-                    <pic:cNvPicPr/>
-                  </pic:nvPicPr>
-                  <pic:blipFill>
-                    <a:blip r:embed="rId7"/>
-                    <a:stretch>
-                      <a:fillRect/>
-                    </a:stretch>
-                  </pic:blipFill>
-                  <pic:spPr>
-                    <a:xfrm>
-                      <a:off x="0" y="0"/>
-                      <a:ext cx="5760720" cy="3423285"/>
-                    </a:xfrm>
-                    <a:prstGeom prst="rect">
-                      <a:avLst/>
-                    </a:prstGeom>
-                  </pic:spPr>
-                </pic:pic>
-              </a:graphicData>
-            </a:graphic>
-          </wp:inline>
-        </w:drawing>
-      </w:r>
-    </w:p>
-    <w:p>
-      <w:pPr>
-        <w:rPr>
-          <w:rFonts w:ascii="Arial" w:hAnsi="Arial" w:cs="Arial"/>
-        </w:rPr>
-      </w:pPr>
-      <w:r>
-        <w:rPr>
-          <w:rFonts w:ascii="Arial" w:hAnsi="Arial" w:cs="Arial"/>
-          <w:noProof/>
-        </w:rPr>
-        <w:lastRenderedPageBreak/>
-        <w:drawing>
-          <wp:inline distT="0" distB="0" distL="0" distR="0" wp14:anchorId="0649A369" wp14:editId="520E947D">
-            <wp:extent cx="5760720" cy="2148840"/>
-            <wp:effectExtent l="0" t="0" r="0" b="0"/>
-            <wp:docPr id="9" name="Picture 9"/>
-            <wp:cNvGraphicFramePr>
-              <a:graphicFrameLocks xmlns:a="http://schemas.openxmlformats.org/drawingml/2006/main" noChangeAspect="1"/>
-            </wp:cNvGraphicFramePr>
-            <a:graphic xmlns:a="http://schemas.openxmlformats.org/drawingml/2006/main">
-              <a:graphicData uri="http://schemas.openxmlformats.org/drawingml/2006/picture">
-                <pic:pic xmlns:pic="http://schemas.openxmlformats.org/drawingml/2006/picture">
-                  <pic:nvPicPr>
-                    <pic:cNvPr id="1" name=""/>
-                    <pic:cNvPicPr/>
-                  </pic:nvPicPr>
-                  <pic:blipFill>
-                    <a:blip r:embed="rId8"/>
-                    <a:stretch>
-                      <a:fillRect/>
-                    </a:stretch>
-                  </pic:blipFill>
-                  <pic:spPr>
-                    <a:xfrm>
-                      <a:off x="0" y="0"/>
-                      <a:ext cx="5760720" cy="2148840"/>
-                    </a:xfrm>
-                    <a:prstGeom prst="rect">
-                      <a:avLst/>
-                    </a:prstGeom>
-                  </pic:spPr>
-                </pic:pic>
-              </a:graphicData>
-            </a:graphic>
-          </wp:inline>
-        </w:drawing>
-      </w:r>
-    </w:p>
-    <w:p>
-      <w:pPr>
-        <w:rPr>
-          <w:rFonts w:ascii="Arial" w:hAnsi="Arial" w:cs="Arial"/>
-          <w:sz w:val="22"/>
-          <w:szCs w:val="22"/>
-        </w:rPr>
-      </w:pPr>
-      <w:r>
-        <w:rPr>
-          <w:rFonts w:ascii="Arial" w:hAnsi="Arial" w:cs="Arial"/>
-          <w:sz w:val="22"/>
-          <w:szCs w:val="22"/>
-        </w:rPr>
-        <w:t>We have made a decision table per story from the scenarios.md before knowing that we should have only done the collisions in one table.</w:t>
-      </w:r>
-    </w:p>
-    <w:p>
-      <w:pPr>
-        <w:rPr>
-          <w:rFonts w:ascii="Arial" w:hAnsi="Arial" w:cs="Arial"/>
-          <w:sz w:val="22"/>
-          <w:szCs w:val="22"/>
-        </w:rPr>
-      </w:pPr>
-      <w:r>
-        <w:rPr>
-          <w:rFonts w:ascii="Arial" w:hAnsi="Arial" w:cs="Arial"/>
-          <w:sz w:val="22"/>
-          <w:szCs w:val="22"/>
-        </w:rPr>
-        <w:t>Here is the final decision table:</w:t>
-      </w:r>
+      <w:bookmarkStart w:id="6" w:name="_GoBack"/>
+      <w:bookmarkEnd w:id="6"/>
     </w:p>
     <w:tbl>
       <w:tblPr>
@@ -3277,16 +2997,16 @@
     </w:tbl>
     <w:p>
       <w:pPr>
-        <w:pStyle w:val="Heading3"/>
-        <w:rPr>
-          <w:rFonts w:ascii="Arial" w:hAnsi="Arial" w:cs="Arial"/>
-        </w:rPr>
-      </w:pPr>
-      <w:bookmarkStart w:id="6" w:name="exercise-5"/>
-    </w:p>
-    <w:p>
-      <w:pPr>
-        <w:pStyle w:val="Heading3"/>
+        <w:pStyle w:val="Kop3"/>
+        <w:rPr>
+          <w:rFonts w:ascii="Arial" w:hAnsi="Arial" w:cs="Arial"/>
+        </w:rPr>
+      </w:pPr>
+      <w:bookmarkStart w:id="7" w:name="exercise-5"/>
+    </w:p>
+    <w:p>
+      <w:pPr>
+        <w:pStyle w:val="Kop3"/>
         <w:rPr>
           <w:rFonts w:ascii="Arial" w:hAnsi="Arial" w:cs="Arial"/>
         </w:rPr>
@@ -3298,7 +3018,7 @@
         <w:t>Exercise 5</w:t>
       </w:r>
     </w:p>
-    <w:bookmarkEnd w:id="6"/>
+    <w:bookmarkEnd w:id="7"/>
     <w:p>
       <w:pPr>
         <w:rPr>
@@ -3330,12 +3050,10 @@
           <w:sz w:val="22"/>
         </w:rPr>
       </w:pPr>
-      <w:bookmarkStart w:id="7" w:name="_GoBack"/>
-      <w:bookmarkEnd w:id="7"/>
-    </w:p>
-    <w:p>
-      <w:pPr>
-        <w:pStyle w:val="Heading3"/>
+    </w:p>
+    <w:p>
+      <w:pPr>
+        <w:pStyle w:val="Kop3"/>
         <w:rPr>
           <w:rFonts w:ascii="Arial" w:hAnsi="Arial" w:cs="Arial"/>
         </w:rPr>
@@ -3385,14 +3103,7 @@
           <w:rFonts w:ascii="Arial" w:hAnsi="Arial" w:cs="Arial"/>
           <w:sz w:val="22"/>
         </w:rPr>
-        <w:t>le</w:t>
-      </w:r>
-      <w:r>
-        <w:rPr>
-          <w:rFonts w:ascii="Arial" w:hAnsi="Arial" w:cs="Arial"/>
-          <w:sz w:val="22"/>
-        </w:rPr>
-        <w:t>vel.PlayerCollisionTest</w:t>
+        <w:t>level.PlayerCollisionTest</w:t>
       </w:r>
       <w:proofErr w:type="spellEnd"/>
       <w:r>
@@ -3423,7 +3134,7 @@
     </w:p>
     <w:p>
       <w:pPr>
-        <w:pStyle w:val="Heading3"/>
+        <w:pStyle w:val="Kop3"/>
         <w:rPr>
           <w:rFonts w:ascii="Arial" w:hAnsi="Arial" w:cs="Arial"/>
         </w:rPr>
@@ -3448,43 +3159,22 @@
           <w:rFonts w:ascii="Arial" w:hAnsi="Arial" w:cs="Arial"/>
           <w:sz w:val="22"/>
         </w:rPr>
-        <w:t>When comparing the original tests and the tests we wrote, we can see for the collisions of the game, that the original tests only covered the PlayerCollisions class and not the Colli</w:t>
-      </w:r>
-      <w:r>
-        <w:rPr>
-          <w:rFonts w:ascii="Arial" w:hAnsi="Arial" w:cs="Arial"/>
-          <w:sz w:val="22"/>
-        </w:rPr>
-        <w:t>sionInteractionMap and DefaultPlayerInteractionMap. From the PlayerCollisions class not every method is covered completely. From the method "collide" the third if statement isn't covered. Also the method pelletColliding isn't covered.</w:t>
-      </w:r>
-    </w:p>
-    <w:p>
-      <w:pPr>
-        <w:rPr>
-          <w:rFonts w:ascii="Arial" w:hAnsi="Arial" w:cs="Arial"/>
-          <w:sz w:val="22"/>
-        </w:rPr>
-      </w:pPr>
-      <w:r>
-        <w:rPr>
-          <w:rFonts w:ascii="Arial" w:hAnsi="Arial" w:cs="Arial"/>
-          <w:sz w:val="22"/>
-        </w:rPr>
-        <w:t>The tests we wrote ou</w:t>
-      </w:r>
-      <w:r>
-        <w:rPr>
-          <w:rFonts w:ascii="Arial" w:hAnsi="Arial" w:cs="Arial"/>
-          <w:sz w:val="22"/>
-        </w:rPr>
-        <w:t>rselves cover the DefaultPlayerInteractionMap and the CollisionInteractionMap almost completely (except for the method collide in the case the collisionHandler is null and getInheritance method for the if statement in the for-loop). Compared to the origina</w:t>
-      </w:r>
-      <w:r>
-        <w:rPr>
-          <w:rFonts w:ascii="Arial" w:hAnsi="Arial" w:cs="Arial"/>
-          <w:sz w:val="22"/>
-        </w:rPr>
-        <w:t xml:space="preserve">l tests, our tests cover all lines from the </w:t>
+        <w:t>When comparing the original tests and the tests we wrote, we can see for the collisions of the game, that the original tests only covered the PlayerCollisions class and not the CollisionInteractionMap and DefaultPlayerInteractionMap. From the PlayerCollisions class not every method is covered completely. From the method "collide" the third if statement isn't covered. Also the method pelletColliding isn't covered.</w:t>
+      </w:r>
+    </w:p>
+    <w:p>
+      <w:pPr>
+        <w:rPr>
+          <w:rFonts w:ascii="Arial" w:hAnsi="Arial" w:cs="Arial"/>
+          <w:sz w:val="22"/>
+        </w:rPr>
+      </w:pPr>
+      <w:r>
+        <w:rPr>
+          <w:rFonts w:ascii="Arial" w:hAnsi="Arial" w:cs="Arial"/>
+          <w:sz w:val="22"/>
+        </w:rPr>
+        <w:t xml:space="preserve">The tests we wrote ourselves cover the DefaultPlayerInteractionMap and the CollisionInteractionMap almost completely (except for the method collide in the case the collisionHandler is null and getInheritance method for the if statement in the for-loop). Compared to the original tests, our tests cover all lines from the </w:t>
       </w:r>
       <w:proofErr w:type="spellStart"/>
       <w:r>
@@ -3513,235 +3203,197 @@
     </w:p>
     <w:p>
       <w:pPr>
-        <w:pStyle w:val="Heading3"/>
-        <w:rPr>
-          <w:rFonts w:ascii="Arial" w:hAnsi="Arial" w:cs="Arial"/>
-        </w:rPr>
-      </w:pPr>
+        <w:pStyle w:val="Kop3"/>
+        <w:rPr>
+          <w:rFonts w:ascii="Arial" w:hAnsi="Arial" w:cs="Arial"/>
+        </w:rPr>
+      </w:pPr>
+      <w:r>
+        <w:rPr>
+          <w:rFonts w:ascii="Arial" w:hAnsi="Arial" w:cs="Arial"/>
+        </w:rPr>
+        <w:t>Exercise 8</w:t>
+      </w:r>
+    </w:p>
+    <w:bookmarkEnd w:id="10"/>
+    <w:p>
+      <w:pPr>
+        <w:rPr>
+          <w:rFonts w:ascii="Arial" w:hAnsi="Arial" w:cs="Arial"/>
+          <w:sz w:val="22"/>
+        </w:rPr>
+      </w:pPr>
+      <w:r>
+        <w:rPr>
+          <w:rFonts w:ascii="Arial" w:hAnsi="Arial" w:cs="Arial"/>
+          <w:sz w:val="22"/>
+        </w:rPr>
+        <w:t xml:space="preserve">One way to test the method is by observing it's behavior manually. If we execute the random method a thousand times and only the directions </w:t>
+      </w:r>
+      <w:r>
+        <w:rPr>
+          <w:rStyle w:val="VerbatimChar"/>
+          <w:rFonts w:ascii="Arial" w:hAnsi="Arial" w:cs="Arial"/>
+          <w:sz w:val="20"/>
+        </w:rPr>
+        <w:t>East</w:t>
+      </w:r>
+      <w:r>
+        <w:rPr>
+          <w:rFonts w:ascii="Arial" w:hAnsi="Arial" w:cs="Arial"/>
+          <w:sz w:val="22"/>
+        </w:rPr>
+        <w:t xml:space="preserve">, </w:t>
+      </w:r>
+      <w:r>
+        <w:rPr>
+          <w:rStyle w:val="VerbatimChar"/>
+          <w:rFonts w:ascii="Arial" w:hAnsi="Arial" w:cs="Arial"/>
+          <w:sz w:val="20"/>
+        </w:rPr>
+        <w:t>West</w:t>
+      </w:r>
+      <w:r>
+        <w:rPr>
+          <w:rFonts w:ascii="Arial" w:hAnsi="Arial" w:cs="Arial"/>
+          <w:sz w:val="22"/>
+        </w:rPr>
+        <w:t xml:space="preserve"> and </w:t>
+      </w:r>
+      <w:r>
+        <w:rPr>
+          <w:rStyle w:val="VerbatimChar"/>
+          <w:rFonts w:ascii="Arial" w:hAnsi="Arial" w:cs="Arial"/>
+          <w:sz w:val="20"/>
+        </w:rPr>
+        <w:t>South</w:t>
+      </w:r>
+      <w:r>
+        <w:rPr>
+          <w:rFonts w:ascii="Arial" w:hAnsi="Arial" w:cs="Arial"/>
+          <w:sz w:val="22"/>
+        </w:rPr>
+        <w:t xml:space="preserve"> are returned we can conclude that the random method is probably not well configured, This type of testing is very unreliable of course. A better approach to this problem would be using seeds for the random method. With this seed the random method will always return the same value. By using different seeds we can cover all decisions.</w:t>
+      </w:r>
+    </w:p>
+    <w:p>
+      <w:pPr>
+        <w:pStyle w:val="Kop3"/>
+        <w:rPr>
+          <w:rFonts w:ascii="Arial" w:hAnsi="Arial" w:cs="Arial"/>
+        </w:rPr>
+      </w:pPr>
+      <w:bookmarkStart w:id="11" w:name="exercise-9"/>
+      <w:r>
+        <w:rPr>
+          <w:rFonts w:ascii="Arial" w:hAnsi="Arial" w:cs="Arial"/>
+        </w:rPr>
+        <w:t>Exercise 9</w:t>
+      </w:r>
+    </w:p>
+    <w:bookmarkEnd w:id="11"/>
+    <w:p>
+      <w:pPr>
+        <w:rPr>
+          <w:rFonts w:ascii="Arial" w:hAnsi="Arial" w:cs="Arial"/>
+          <w:sz w:val="22"/>
+          <w:szCs w:val="22"/>
+        </w:rPr>
+      </w:pPr>
+      <w:r>
+        <w:rPr>
+          <w:rFonts w:ascii="Arial" w:hAnsi="Arial" w:cs="Arial"/>
+          <w:sz w:val="22"/>
+          <w:szCs w:val="22"/>
+        </w:rPr>
+        <w:t xml:space="preserve">The source of the flakiness is found in the </w:t>
+      </w:r>
+      <w:r>
+        <w:rPr>
+          <w:rStyle w:val="VerbatimChar"/>
+          <w:rFonts w:ascii="Arial" w:hAnsi="Arial" w:cs="Arial"/>
+          <w:szCs w:val="22"/>
+        </w:rPr>
+        <w:t>Thread.sleep()</w:t>
+      </w:r>
+      <w:r>
+        <w:rPr>
+          <w:rFonts w:ascii="Arial" w:hAnsi="Arial" w:cs="Arial"/>
+          <w:sz w:val="22"/>
+          <w:szCs w:val="22"/>
+        </w:rPr>
+        <w:t xml:space="preserve"> line. This sleep is used to let the ghosts move around the board. However the movement of the ghost are not consistent and might therefore give different results with every test. As soon as a test relies on any form of randomness the test can be flagged as flaky. Writing big test may often result into flaky tests, as can be seen here. A simple solution would be by splitting the test and testing </w:t>
+      </w:r>
+      <w:r>
+        <w:rPr>
+          <w:rStyle w:val="VerbatimChar"/>
+          <w:rFonts w:ascii="Arial" w:hAnsi="Arial" w:cs="Arial"/>
+          <w:szCs w:val="22"/>
+        </w:rPr>
+        <w:t>eaten-by-ghost</w:t>
+      </w:r>
+      <w:r>
+        <w:rPr>
+          <w:rFonts w:ascii="Arial" w:hAnsi="Arial" w:cs="Arial"/>
+          <w:sz w:val="22"/>
+          <w:szCs w:val="22"/>
+        </w:rPr>
+        <w:t xml:space="preserve"> separately. Using mocks to simulate necessary behavior is also a good solution against flaky tests.</w:t>
+      </w:r>
+    </w:p>
+    <w:p>
+      <w:pPr>
+        <w:pStyle w:val="Kop3"/>
+        <w:rPr>
+          <w:rFonts w:ascii="Arial" w:hAnsi="Arial" w:cs="Arial"/>
+        </w:rPr>
+      </w:pPr>
+      <w:bookmarkStart w:id="12" w:name="exercise-10"/>
       <w:r>
         <w:rPr>
           <w:rFonts w:ascii="Arial" w:hAnsi="Arial" w:cs="Arial"/>
         </w:rPr>
         <w:lastRenderedPageBreak/>
-        <w:t>Exercise 8</w:t>
-      </w:r>
-    </w:p>
-    <w:bookmarkEnd w:id="10"/>
-    <w:p>
-      <w:pPr>
-        <w:rPr>
-          <w:rFonts w:ascii="Arial" w:hAnsi="Arial" w:cs="Arial"/>
-          <w:sz w:val="22"/>
-        </w:rPr>
-      </w:pPr>
-      <w:r>
-        <w:rPr>
-          <w:rFonts w:ascii="Arial" w:hAnsi="Arial" w:cs="Arial"/>
-          <w:sz w:val="22"/>
-        </w:rPr>
-        <w:t xml:space="preserve">One way to test the method is by observing it's behavior manually. If we execute the random method a thousand times and only the directions </w:t>
+        <w:t>Exercise 10</w:t>
+      </w:r>
+    </w:p>
+    <w:bookmarkEnd w:id="12"/>
+    <w:p>
+      <w:pPr>
+        <w:rPr>
+          <w:rFonts w:ascii="Arial" w:hAnsi="Arial" w:cs="Arial"/>
+          <w:sz w:val="22"/>
+          <w:szCs w:val="22"/>
+        </w:rPr>
+      </w:pPr>
+      <w:r>
+        <w:rPr>
+          <w:rFonts w:ascii="Arial" w:hAnsi="Arial" w:cs="Arial"/>
+          <w:sz w:val="22"/>
+          <w:szCs w:val="22"/>
+        </w:rPr>
+        <w:t xml:space="preserve">The biggest disadvantage is that 100% code coverage creates this illusion that everything has been tested and is therefore bug-free. But this is </w:t>
       </w:r>
       <w:r>
         <w:rPr>
           <w:rStyle w:val="VerbatimChar"/>
           <w:rFonts w:ascii="Arial" w:hAnsi="Arial" w:cs="Arial"/>
-          <w:sz w:val="20"/>
-        </w:rPr>
-        <w:t>East</w:t>
-      </w:r>
-      <w:r>
-        <w:rPr>
-          <w:rFonts w:ascii="Arial" w:hAnsi="Arial" w:cs="Arial"/>
-          <w:sz w:val="22"/>
-        </w:rPr>
-        <w:t xml:space="preserve">, </w:t>
-      </w:r>
-      <w:r>
-        <w:rPr>
-          <w:rStyle w:val="VerbatimChar"/>
-          <w:rFonts w:ascii="Arial" w:hAnsi="Arial" w:cs="Arial"/>
-          <w:sz w:val="20"/>
-        </w:rPr>
-        <w:t>West</w:t>
-      </w:r>
-      <w:r>
-        <w:rPr>
-          <w:rFonts w:ascii="Arial" w:hAnsi="Arial" w:cs="Arial"/>
-          <w:sz w:val="22"/>
-        </w:rPr>
-        <w:t xml:space="preserve"> and </w:t>
-      </w:r>
-      <w:r>
-        <w:rPr>
-          <w:rStyle w:val="VerbatimChar"/>
-          <w:rFonts w:ascii="Arial" w:hAnsi="Arial" w:cs="Arial"/>
-          <w:sz w:val="20"/>
-        </w:rPr>
-        <w:t>South</w:t>
-      </w:r>
-      <w:r>
-        <w:rPr>
-          <w:rFonts w:ascii="Arial" w:hAnsi="Arial" w:cs="Arial"/>
-          <w:sz w:val="22"/>
-        </w:rPr>
-        <w:t xml:space="preserve"> are returned we c</w:t>
-      </w:r>
-      <w:r>
-        <w:rPr>
-          <w:rFonts w:ascii="Arial" w:hAnsi="Arial" w:cs="Arial"/>
-          <w:sz w:val="22"/>
-        </w:rPr>
-        <w:t>an conclude that the random method is probably not well configured, This type of testing is very unreliable of course. A better approach to this problem would be using seeds for the random method. With this seed the random method will always return the sam</w:t>
-      </w:r>
-      <w:r>
-        <w:rPr>
-          <w:rFonts w:ascii="Arial" w:hAnsi="Arial" w:cs="Arial"/>
-          <w:sz w:val="22"/>
-        </w:rPr>
-        <w:t>e value. By using different seeds we can cover all decisions.</w:t>
-      </w:r>
-    </w:p>
-    <w:p>
-      <w:pPr>
-        <w:pStyle w:val="Heading3"/>
-        <w:rPr>
-          <w:rFonts w:ascii="Arial" w:hAnsi="Arial" w:cs="Arial"/>
-        </w:rPr>
-      </w:pPr>
-      <w:bookmarkStart w:id="11" w:name="exercise-9"/>
-      <w:r>
-        <w:rPr>
-          <w:rFonts w:ascii="Arial" w:hAnsi="Arial" w:cs="Arial"/>
-        </w:rPr>
-        <w:t>Exercise 9</w:t>
-      </w:r>
-    </w:p>
-    <w:bookmarkEnd w:id="11"/>
-    <w:p>
-      <w:pPr>
-        <w:rPr>
-          <w:rFonts w:ascii="Arial" w:hAnsi="Arial" w:cs="Arial"/>
-          <w:sz w:val="22"/>
           <w:szCs w:val="22"/>
         </w:rPr>
-      </w:pPr>
+        <w:t>NOT</w:t>
+      </w:r>
       <w:r>
         <w:rPr>
           <w:rFonts w:ascii="Arial" w:hAnsi="Arial" w:cs="Arial"/>
           <w:sz w:val="22"/>
           <w:szCs w:val="22"/>
         </w:rPr>
-        <w:t xml:space="preserve">The source of the flakiness is found in the </w:t>
-      </w:r>
-      <w:r>
-        <w:rPr>
-          <w:rStyle w:val="VerbatimChar"/>
-          <w:rFonts w:ascii="Arial" w:hAnsi="Arial" w:cs="Arial"/>
-          <w:szCs w:val="22"/>
-        </w:rPr>
-        <w:t>Thread.sleep()</w:t>
-      </w:r>
-      <w:r>
-        <w:rPr>
-          <w:rFonts w:ascii="Arial" w:hAnsi="Arial" w:cs="Arial"/>
-          <w:sz w:val="22"/>
-          <w:szCs w:val="22"/>
-        </w:rPr>
-        <w:t xml:space="preserve"> line. This sleep is used to let the ghosts move around the board. However the movement of the ghost are not consistent and m</w:t>
-      </w:r>
-      <w:r>
-        <w:rPr>
-          <w:rFonts w:ascii="Arial" w:hAnsi="Arial" w:cs="Arial"/>
-          <w:sz w:val="22"/>
-          <w:szCs w:val="22"/>
-        </w:rPr>
-        <w:t>ight therefore give different results with every test. As soon as a test relies on any form of randomness the test can be flagged as flaky. Writing big test may often result into flaky tests, as can be seen here. A simple solution would be by splitting the</w:t>
-      </w:r>
-      <w:r>
-        <w:rPr>
-          <w:rFonts w:ascii="Arial" w:hAnsi="Arial" w:cs="Arial"/>
-          <w:sz w:val="22"/>
-          <w:szCs w:val="22"/>
-        </w:rPr>
-        <w:t xml:space="preserve"> test and testing </w:t>
-      </w:r>
-      <w:r>
-        <w:rPr>
-          <w:rStyle w:val="VerbatimChar"/>
-          <w:rFonts w:ascii="Arial" w:hAnsi="Arial" w:cs="Arial"/>
-          <w:szCs w:val="22"/>
-        </w:rPr>
-        <w:t>eaten-by-ghost</w:t>
-      </w:r>
-      <w:r>
-        <w:rPr>
-          <w:rFonts w:ascii="Arial" w:hAnsi="Arial" w:cs="Arial"/>
-          <w:sz w:val="22"/>
-          <w:szCs w:val="22"/>
-        </w:rPr>
-        <w:t xml:space="preserve"> separately. Using mocks to simulate necessary behavior is also a good solution against flaky tests.</w:t>
-      </w:r>
-    </w:p>
-    <w:p>
-      <w:pPr>
-        <w:pStyle w:val="Heading3"/>
-        <w:rPr>
-          <w:rFonts w:ascii="Arial" w:hAnsi="Arial" w:cs="Arial"/>
-        </w:rPr>
-      </w:pPr>
-      <w:bookmarkStart w:id="12" w:name="exercise-10"/>
-      <w:r>
-        <w:rPr>
-          <w:rFonts w:ascii="Arial" w:hAnsi="Arial" w:cs="Arial"/>
-        </w:rPr>
-        <w:t>Exercise 10</w:t>
-      </w:r>
-    </w:p>
-    <w:bookmarkEnd w:id="12"/>
-    <w:p>
-      <w:pPr>
-        <w:rPr>
-          <w:rFonts w:ascii="Arial" w:hAnsi="Arial" w:cs="Arial"/>
-          <w:sz w:val="22"/>
-          <w:szCs w:val="22"/>
-        </w:rPr>
-      </w:pPr>
-      <w:r>
-        <w:rPr>
-          <w:rFonts w:ascii="Arial" w:hAnsi="Arial" w:cs="Arial"/>
-          <w:sz w:val="22"/>
-          <w:szCs w:val="22"/>
-        </w:rPr>
-        <w:t xml:space="preserve">The biggest disadvantage is that 100% code coverage creates this illusion that everything has been tested and is therefore bug-free. But this is </w:t>
-      </w:r>
-      <w:r>
-        <w:rPr>
-          <w:rStyle w:val="VerbatimChar"/>
-          <w:rFonts w:ascii="Arial" w:hAnsi="Arial" w:cs="Arial"/>
-          <w:szCs w:val="22"/>
-        </w:rPr>
-        <w:t>NOT</w:t>
-      </w:r>
-      <w:r>
-        <w:rPr>
-          <w:rFonts w:ascii="Arial" w:hAnsi="Arial" w:cs="Arial"/>
-          <w:sz w:val="22"/>
-          <w:szCs w:val="22"/>
-        </w:rPr>
-        <w:t xml:space="preserve"> the case. Even though every piece of code is covered, bugs might still be present. Code coverage should be </w:t>
-      </w:r>
-      <w:r>
-        <w:rPr>
-          <w:rFonts w:ascii="Arial" w:hAnsi="Arial" w:cs="Arial"/>
-          <w:sz w:val="22"/>
-          <w:szCs w:val="22"/>
-        </w:rPr>
-        <w:t>used as a tool to indicate how much someone has not tested the software, rather than estimating how much testing has been done already.</w:t>
-      </w:r>
-    </w:p>
-    <w:p>
-      <w:pPr>
-        <w:pStyle w:val="Heading3"/>
+        <w:t xml:space="preserve"> the case. Even though every piece of code is covered, bugs might still be present. Code coverage should be used as a tool to indicate how much someone has not tested the software, rather than estimating how much testing has been done already.</w:t>
+      </w:r>
+    </w:p>
+    <w:p>
+      <w:pPr>
+        <w:pStyle w:val="Kop3"/>
         <w:rPr>
           <w:rFonts w:ascii="Arial" w:hAnsi="Arial" w:cs="Arial"/>
         </w:rPr>
@@ -3817,7 +3469,7 @@
     </w:p>
     <w:p>
       <w:pPr>
-        <w:pStyle w:val="Heading3"/>
+        <w:pStyle w:val="Kop3"/>
         <w:rPr>
           <w:rFonts w:ascii="Arial" w:hAnsi="Arial" w:cs="Arial"/>
         </w:rPr>
@@ -3843,26 +3495,12 @@
           <w:rFonts w:ascii="Arial" w:hAnsi="Arial" w:cs="Arial"/>
           <w:sz w:val="22"/>
         </w:rPr>
-        <w:t>Test tend to decrease in executio</w:t>
-      </w:r>
-      <w:r>
-        <w:rPr>
-          <w:rFonts w:ascii="Arial" w:hAnsi="Arial" w:cs="Arial"/>
-          <w:sz w:val="22"/>
-        </w:rPr>
-        <w:t>n time when they grow bigger and/or when multiple mocks are used. To avoid slow test or to speed them up, a good place to start is to break up big tests into smaller ones. Three/four asserts at most per test. If your test requires multiple mocks you should</w:t>
-      </w:r>
-      <w:r>
-        <w:rPr>
-          <w:rFonts w:ascii="Arial" w:hAnsi="Arial" w:cs="Arial"/>
-          <w:sz w:val="22"/>
-        </w:rPr>
-        <w:t xml:space="preserve"> consider making your class less coupled.</w:t>
-      </w:r>
-    </w:p>
-    <w:p>
-      <w:pPr>
-        <w:pStyle w:val="Heading3"/>
+        <w:t>Test tend to decrease in execution time when they grow bigger and/or when multiple mocks are used. To avoid slow test or to speed them up, a good place to start is to break up big tests into smaller ones. Three/four asserts at most per test. If your test requires multiple mocks you should consider making your class less coupled.</w:t>
+      </w:r>
+    </w:p>
+    <w:p>
+      <w:pPr>
+        <w:pStyle w:val="Kop3"/>
         <w:rPr>
           <w:rFonts w:ascii="Arial" w:hAnsi="Arial" w:cs="Arial"/>
         </w:rPr>
@@ -3893,7 +3531,7 @@
     </w:p>
     <w:p>
       <w:pPr>
-        <w:pStyle w:val="Heading3"/>
+        <w:pStyle w:val="Kop3"/>
         <w:rPr>
           <w:rFonts w:ascii="Arial" w:hAnsi="Arial" w:cs="Arial"/>
         </w:rPr>
@@ -3919,33 +3557,12 @@
           <w:rFonts w:ascii="Arial" w:hAnsi="Arial" w:cs="Arial"/>
           <w:sz w:val="22"/>
         </w:rPr>
-        <w:t xml:space="preserve">When running the AmazingPointCalculator instead </w:t>
-      </w:r>
-      <w:r>
-        <w:rPr>
-          <w:rFonts w:ascii="Arial" w:hAnsi="Arial" w:cs="Arial"/>
-          <w:sz w:val="22"/>
-        </w:rPr>
-        <w:t>of the DefaultPointCalculator, it seems like the following four anomalies occur: * After eating around 28 pellets or more, the PointCalculator deducts 15 points after each pellet. * The score counter seems to suddenly change to an enormous negative number,</w:t>
-      </w:r>
-      <w:r>
-        <w:rPr>
-          <w:rFonts w:ascii="Arial" w:hAnsi="Arial" w:cs="Arial"/>
-          <w:sz w:val="22"/>
-        </w:rPr>
-        <w:t xml:space="preserve"> possibly due to an overflow, after eating around 15 pellets or more and facing West. * After eating more than 34 pellets and facing North direction the game stops, and you get a Runtime exception * After eating more than 34 pellets Pacman suddenly dies, w</w:t>
-      </w:r>
-      <w:r>
-        <w:rPr>
-          <w:rFonts w:ascii="Arial" w:hAnsi="Arial" w:cs="Arial"/>
-          <w:sz w:val="22"/>
-        </w:rPr>
-        <w:t>ithout any of the ghosts killing it.</w:t>
-      </w:r>
-    </w:p>
-    <w:p>
-      <w:pPr>
-        <w:pStyle w:val="Heading3"/>
+        <w:t>When running the AmazingPointCalculator instead of the DefaultPointCalculator, it seems like the following four anomalies occur: * After eating around 28 pellets or more, the PointCalculator deducts 15 points after each pellet. * The score counter seems to suddenly change to an enormous negative number, possibly due to an overflow, after eating around 15 pellets or more and facing West. * After eating more than 34 pellets and facing North direction the game stops, and you get a Runtime exception * After eating more than 34 pellets Pacman suddenly dies, without any of the ghosts killing it.</w:t>
+      </w:r>
+    </w:p>
+    <w:p>
+      <w:pPr>
+        <w:pStyle w:val="Kop3"/>
         <w:rPr>
           <w:rFonts w:ascii="Arial" w:hAnsi="Arial" w:cs="Arial"/>
           <w:sz w:val="32"/>
@@ -3957,7 +3574,6 @@
           <w:rFonts w:ascii="Arial" w:hAnsi="Arial" w:cs="Arial"/>
           <w:sz w:val="32"/>
         </w:rPr>
-        <w:lastRenderedPageBreak/>
         <w:t>Exercise 15</w:t>
       </w:r>
       <w:bookmarkStart w:id="18" w:name="exercise-16"/>
@@ -4043,7 +3659,7 @@
                     <pic:cNvPicPr/>
                   </pic:nvPicPr>
                   <pic:blipFill rotWithShape="1">
-                    <a:blip r:embed="rId9">
+                    <a:blip r:embed="rId5">
                       <a:extLst>
                         <a:ext uri="{28A0092B-C50C-407E-A947-70E740481C1C}">
                           <a14:useLocalDpi xmlns:a14="http://schemas.microsoft.com/office/drawing/2010/main" val="0"/>
@@ -4139,7 +3755,7 @@
                     <pic:cNvPicPr/>
                   </pic:nvPicPr>
                   <pic:blipFill rotWithShape="1">
-                    <a:blip r:embed="rId10">
+                    <a:blip r:embed="rId6">
                       <a:extLst>
                         <a:ext uri="{28A0092B-C50C-407E-A947-70E740481C1C}">
                           <a14:useLocalDpi xmlns:a14="http://schemas.microsoft.com/office/drawing/2010/main" val="0"/>
@@ -4264,7 +3880,7 @@
                     <pic:cNvPicPr/>
                   </pic:nvPicPr>
                   <pic:blipFill>
-                    <a:blip r:embed="rId11">
+                    <a:blip r:embed="rId7">
                       <a:extLst>
                         <a:ext uri="{28A0092B-C50C-407E-A947-70E740481C1C}">
                           <a14:useLocalDpi xmlns:a14="http://schemas.microsoft.com/office/drawing/2010/main" val="0"/>
@@ -4412,7 +4028,7 @@
                     <pic:cNvPicPr/>
                   </pic:nvPicPr>
                   <pic:blipFill>
-                    <a:blip r:embed="rId12">
+                    <a:blip r:embed="rId8">
                       <a:extLst>
                         <a:ext uri="{28A0092B-C50C-407E-A947-70E740481C1C}">
                           <a14:useLocalDpi xmlns:a14="http://schemas.microsoft.com/office/drawing/2010/main" val="0"/>
@@ -4501,7 +4117,7 @@
                     <pic:cNvPicPr/>
                   </pic:nvPicPr>
                   <pic:blipFill>
-                    <a:blip r:embed="rId13">
+                    <a:blip r:embed="rId9">
                       <a:extLst>
                         <a:ext uri="{28A0092B-C50C-407E-A947-70E740481C1C}">
                           <a14:useLocalDpi xmlns:a14="http://schemas.microsoft.com/office/drawing/2010/main" val="0"/>
@@ -4620,7 +4236,7 @@
                     <pic:cNvPicPr/>
                   </pic:nvPicPr>
                   <pic:blipFill>
-                    <a:blip r:embed="rId14">
+                    <a:blip r:embed="rId10">
                       <a:extLst>
                         <a:ext uri="{28A0092B-C50C-407E-A947-70E740481C1C}">
                           <a14:useLocalDpi xmlns:a14="http://schemas.microsoft.com/office/drawing/2010/main" val="0"/>
@@ -4729,7 +4345,7 @@
                     <pic:cNvPicPr/>
                   </pic:nvPicPr>
                   <pic:blipFill>
-                    <a:blip r:embed="rId15">
+                    <a:blip r:embed="rId11">
                       <a:extLst>
                         <a:ext uri="{28A0092B-C50C-407E-A947-70E740481C1C}">
                           <a14:useLocalDpi xmlns:a14="http://schemas.microsoft.com/office/drawing/2010/main" val="0"/>
@@ -4897,7 +4513,7 @@
                     <pic:cNvPicPr/>
                   </pic:nvPicPr>
                   <pic:blipFill rotWithShape="1">
-                    <a:blip r:embed="rId16">
+                    <a:blip r:embed="rId12">
                       <a:extLst>
                         <a:ext uri="{28A0092B-C50C-407E-A947-70E740481C1C}">
                           <a14:useLocalDpi xmlns:a14="http://schemas.microsoft.com/office/drawing/2010/main" val="0"/>
@@ -4993,7 +4609,7 @@
                     <pic:cNvPicPr/>
                   </pic:nvPicPr>
                   <pic:blipFill rotWithShape="1">
-                    <a:blip r:embed="rId17">
+                    <a:blip r:embed="rId13">
                       <a:extLst>
                         <a:ext uri="{28A0092B-C50C-407E-A947-70E740481C1C}">
                           <a14:useLocalDpi xmlns:a14="http://schemas.microsoft.com/office/drawing/2010/main" val="0"/>
@@ -5123,7 +4739,7 @@
                     <pic:cNvPicPr/>
                   </pic:nvPicPr>
                   <pic:blipFill>
-                    <a:blip r:embed="rId18">
+                    <a:blip r:embed="rId14">
                       <a:extLst>
                         <a:ext uri="{28A0092B-C50C-407E-A947-70E740481C1C}">
                           <a14:useLocalDpi xmlns:a14="http://schemas.microsoft.com/office/drawing/2010/main" val="0"/>
@@ -5232,7 +4848,7 @@
                     <pic:cNvPicPr/>
                   </pic:nvPicPr>
                   <pic:blipFill>
-                    <a:blip r:embed="rId19"/>
+                    <a:blip r:embed="rId15"/>
                     <a:stretch>
                       <a:fillRect/>
                     </a:stretch>
@@ -5357,7 +4973,7 @@
                     <pic:cNvPicPr/>
                   </pic:nvPicPr>
                   <pic:blipFill>
-                    <a:blip r:embed="rId20"/>
+                    <a:blip r:embed="rId16"/>
                     <a:stretch>
                       <a:fillRect/>
                     </a:stretch>
@@ -5511,7 +5127,7 @@
                     <pic:cNvPicPr/>
                   </pic:nvPicPr>
                   <pic:blipFill rotWithShape="1">
-                    <a:blip r:embed="rId21"/>
+                    <a:blip r:embed="rId17"/>
                     <a:srcRect l="4464"/>
                     <a:stretch/>
                   </pic:blipFill>
@@ -5570,7 +5186,7 @@
                     <pic:cNvPicPr/>
                   </pic:nvPicPr>
                   <pic:blipFill>
-                    <a:blip r:embed="rId22"/>
+                    <a:blip r:embed="rId18"/>
                     <a:stretch>
                       <a:fillRect/>
                     </a:stretch>
@@ -5647,7 +5263,7 @@
                     <pic:cNvPicPr/>
                   </pic:nvPicPr>
                   <pic:blipFill>
-                    <a:blip r:embed="rId23"/>
+                    <a:blip r:embed="rId19"/>
                     <a:stretch>
                       <a:fillRect/>
                     </a:stretch>
@@ -5840,7 +5456,7 @@
                     <pic:cNvPicPr/>
                   </pic:nvPicPr>
                   <pic:blipFill>
-                    <a:blip r:embed="rId24"/>
+                    <a:blip r:embed="rId20"/>
                     <a:stretch>
                       <a:fillRect/>
                     </a:stretch>
@@ -5959,7 +5575,7 @@
     </w:p>
     <w:p>
       <w:pPr>
-        <w:pStyle w:val="Heading3"/>
+        <w:pStyle w:val="Kop3"/>
         <w:rPr>
           <w:rFonts w:ascii="Arial" w:hAnsi="Arial" w:cs="Arial"/>
         </w:rPr>
@@ -5973,7 +5589,7 @@
     </w:p>
     <w:p>
       <w:pPr>
-        <w:pStyle w:val="Heading3"/>
+        <w:pStyle w:val="Kop3"/>
         <w:rPr>
           <w:rFonts w:ascii="Arial" w:hAnsi="Arial" w:cs="Arial"/>
         </w:rPr>
@@ -5999,7 +5615,7 @@
                     <pic:cNvPicPr/>
                   </pic:nvPicPr>
                   <pic:blipFill>
-                    <a:blip r:embed="rId25"/>
+                    <a:blip r:embed="rId21"/>
                     <a:stretch>
                       <a:fillRect/>
                     </a:stretch>
@@ -6033,40 +5649,12 @@
           <w:rFonts w:ascii="Arial" w:hAnsi="Arial" w:cs="Arial"/>
           <w:sz w:val="22"/>
         </w:rPr>
-        <w:t>The staticAnalysis tool indicates that the build has been successful without any warnings. The reason that AmazingPointCalculator doesn't trigger any PMD warnings is becau</w:t>
-      </w:r>
-      <w:r>
-        <w:rPr>
-          <w:rFonts w:ascii="Arial" w:hAnsi="Arial" w:cs="Arial"/>
-          <w:sz w:val="22"/>
-        </w:rPr>
-        <w:t>se the class executes an abnormal behavior that has code implemented similiar to other methods in the project. So PMD couldn't tell the difference from the way the code has been structured and therefore couldn't tell apart that this class will execute some</w:t>
-      </w:r>
-      <w:r>
-        <w:rPr>
-          <w:rFonts w:ascii="Arial" w:hAnsi="Arial" w:cs="Arial"/>
-          <w:sz w:val="22"/>
-        </w:rPr>
-        <w:t xml:space="preserve"> abnormal behavior. Looking at the OWASP top 10 vulnerability list, we can say that this 'Using Components with Known Vulnerabilities'. This is because we replaced our PointCalculator component (DefaultPointCalculator) with that of a third party one into o</w:t>
-      </w:r>
-      <w:r>
-        <w:rPr>
-          <w:rFonts w:ascii="Arial" w:hAnsi="Arial" w:cs="Arial"/>
-          <w:sz w:val="22"/>
-        </w:rPr>
-        <w:t>ur application. Since we are unsure if the component works as it should do, because we got te component from a third party, their is a chance that this component has a vulnerability. To solve the vulnerability we should always check if we receive component</w:t>
-      </w:r>
-      <w:r>
-        <w:rPr>
-          <w:rFonts w:ascii="Arial" w:hAnsi="Arial" w:cs="Arial"/>
-          <w:sz w:val="22"/>
-        </w:rPr>
-        <w:t>s from a trusted source and if the component is up to date. We should also check if the component works as expected.</w:t>
-      </w:r>
-    </w:p>
-    <w:p>
-      <w:pPr>
-        <w:pStyle w:val="Heading3"/>
+        <w:t>The staticAnalysis tool indicates that the build has been successful without any warnings. The reason that AmazingPointCalculator doesn't trigger any PMD warnings is because the class executes an abnormal behavior that has code implemented similiar to other methods in the project. So PMD couldn't tell the difference from the way the code has been structured and therefore couldn't tell apart that this class will execute some abnormal behavior. Looking at the OWASP top 10 vulnerability list, we can say that this 'Using Components with Known Vulnerabilities'. This is because we replaced our PointCalculator component (DefaultPointCalculator) with that of a third party one into our application. Since we are unsure if the component works as it should do, because we got te component from a third party, their is a chance that this component has a vulnerability. To solve the vulnerability we should always check if we receive components from a trusted source and if the component is up to date. We should also check if the component works as expected.</w:t>
+      </w:r>
+    </w:p>
+    <w:p>
+      <w:pPr>
+        <w:pStyle w:val="Kop3"/>
         <w:rPr>
           <w:rFonts w:ascii="Arial" w:hAnsi="Arial" w:cs="Arial"/>
         </w:rPr>
@@ -6092,26 +5680,12 @@
           <w:rFonts w:ascii="Arial" w:hAnsi="Arial" w:cs="Arial"/>
           <w:sz w:val="22"/>
         </w:rPr>
-        <w:t xml:space="preserve">Dynamically loaded classes enables the developer to install software components at runtime. This means that classes are loaded </w:t>
-      </w:r>
-      <w:r>
-        <w:rPr>
-          <w:rFonts w:ascii="Arial" w:hAnsi="Arial" w:cs="Arial"/>
-          <w:sz w:val="22"/>
-        </w:rPr>
-        <w:t>on demand and at the last moment possible. The security problem that comes with this, is that third-party can use the component for malicious use, so the developer should check if the components comes from a trusted source. The developer should also create</w:t>
-      </w:r>
-      <w:r>
-        <w:rPr>
-          <w:rFonts w:ascii="Arial" w:hAnsi="Arial" w:cs="Arial"/>
-          <w:sz w:val="22"/>
-        </w:rPr>
-        <w:t xml:space="preserve"> his own dynamically loaded classes and, in order to achieve isolation from dynamically loaded component, the developer should also separate it with by using different class loaders.</w:t>
-      </w:r>
-    </w:p>
-    <w:p>
-      <w:pPr>
-        <w:pStyle w:val="Heading3"/>
+        <w:t>Dynamically loaded classes enables the developer to install software components at runtime. This means that classes are loaded on demand and at the last moment possible. The security problem that comes with this, is that third-party can use the component for malicious use, so the developer should check if the components comes from a trusted source. The developer should also create his own dynamically loaded classes and, in order to achieve isolation from dynamically loaded component, the developer should also separate it with by using different class loaders.</w:t>
+      </w:r>
+    </w:p>
+    <w:p>
+      <w:pPr>
+        <w:pStyle w:val="Kop3"/>
         <w:rPr>
           <w:rFonts w:ascii="Arial" w:hAnsi="Arial" w:cs="Arial"/>
         </w:rPr>
@@ -6137,14 +5711,7 @@
           <w:rFonts w:ascii="Arial" w:hAnsi="Arial" w:cs="Arial"/>
           <w:sz w:val="22"/>
         </w:rPr>
-        <w:t xml:space="preserve">In general, we committed once per exercise. Sometimes multiple </w:t>
-      </w:r>
-      <w:r>
-        <w:rPr>
-          <w:rFonts w:ascii="Arial" w:hAnsi="Arial" w:cs="Arial"/>
-          <w:sz w:val="22"/>
-        </w:rPr>
-        <w:t>commits were needed because a small discussion changed our final answer. CI sometimes failed because we didn't always execute Gradle check. So this also resulted into multiple commits per exercise.</w:t>
+        <w:t>In general, we committed once per exercise. Sometimes multiple commits were needed because a small discussion changed our final answer. CI sometimes failed because we didn't always execute Gradle check. So this also resulted into multiple commits per exercise.</w:t>
       </w:r>
     </w:p>
     <w:sectPr>
@@ -6739,6 +6306,13 @@
     <w:lsdException w:name="Light Shading"/>
     <w:lsdException w:name="Light List"/>
     <w:lsdException w:name="Light Grid"/>
+    <w:lsdException w:name="Medium Shading 1"/>
+    <w:lsdException w:name="Medium Shading 2"/>
+    <w:lsdException w:name="Medium List 1"/>
+    <w:lsdException w:name="Medium List 2"/>
+    <w:lsdException w:name="Medium Grid 1"/>
+    <w:lsdException w:name="Medium Grid 2"/>
+    <w:lsdException w:name="Medium Grid 3"/>
     <w:lsdException w:name="Dark List"/>
     <w:lsdException w:name="Colorful Shading"/>
     <w:lsdException w:name="Colorful List"/>
@@ -6930,17 +6504,17 @@
     <w:lsdException w:name="Hashtag" w:semiHidden="1" w:uiPriority="99" w:unhideWhenUsed="1"/>
     <w:lsdException w:name="Unresolved Mention" w:semiHidden="1" w:uiPriority="99" w:unhideWhenUsed="1"/>
   </w:latentStyles>
-  <w:style w:type="paragraph" w:default="1" w:styleId="Normal">
+  <w:style w:type="paragraph" w:default="1" w:styleId="Standaard">
     <w:name w:val="Normal"/>
     <w:qFormat/>
     <w:pPr>
       <w:spacing w:before="180" w:after="180"/>
     </w:pPr>
   </w:style>
-  <w:style w:type="paragraph" w:styleId="Heading1">
+  <w:style w:type="paragraph" w:styleId="Kop1">
     <w:name w:val="heading 1"/>
-    <w:basedOn w:val="Normal"/>
-    <w:next w:val="Normal"/>
+    <w:basedOn w:val="Standaard"/>
+    <w:next w:val="Standaard"/>
     <w:uiPriority w:val="9"/>
     <w:qFormat/>
     <w:pPr>
@@ -6958,10 +6532,10 @@
       <w:szCs w:val="36"/>
     </w:rPr>
   </w:style>
-  <w:style w:type="paragraph" w:styleId="Heading2">
+  <w:style w:type="paragraph" w:styleId="Kop2">
     <w:name w:val="heading 2"/>
-    <w:basedOn w:val="Normal"/>
-    <w:next w:val="Normal"/>
+    <w:basedOn w:val="Standaard"/>
+    <w:next w:val="Standaard"/>
     <w:uiPriority w:val="9"/>
     <w:unhideWhenUsed/>
     <w:qFormat/>
@@ -6980,10 +6554,10 @@
       <w:szCs w:val="32"/>
     </w:rPr>
   </w:style>
-  <w:style w:type="paragraph" w:styleId="Heading3">
+  <w:style w:type="paragraph" w:styleId="Kop3">
     <w:name w:val="heading 3"/>
-    <w:basedOn w:val="Normal"/>
-    <w:next w:val="Normal"/>
+    <w:basedOn w:val="Standaard"/>
+    <w:next w:val="Standaard"/>
     <w:uiPriority w:val="9"/>
     <w:unhideWhenUsed/>
     <w:qFormat/>
@@ -7002,10 +6576,10 @@
       <w:szCs w:val="28"/>
     </w:rPr>
   </w:style>
-  <w:style w:type="paragraph" w:styleId="Heading4">
+  <w:style w:type="paragraph" w:styleId="Kop4">
     <w:name w:val="heading 4"/>
-    <w:basedOn w:val="Normal"/>
-    <w:next w:val="Normal"/>
+    <w:basedOn w:val="Standaard"/>
+    <w:next w:val="Standaard"/>
     <w:uiPriority w:val="9"/>
     <w:unhideWhenUsed/>
     <w:qFormat/>
@@ -7022,10 +6596,10 @@
       <w:color w:val="4F81BD" w:themeColor="accent1"/>
     </w:rPr>
   </w:style>
-  <w:style w:type="paragraph" w:styleId="Heading5">
+  <w:style w:type="paragraph" w:styleId="Kop5">
     <w:name w:val="heading 5"/>
-    <w:basedOn w:val="Normal"/>
-    <w:next w:val="Normal"/>
+    <w:basedOn w:val="Standaard"/>
+    <w:next w:val="Standaard"/>
     <w:uiPriority w:val="9"/>
     <w:unhideWhenUsed/>
     <w:qFormat/>
@@ -7042,13 +6616,13 @@
       <w:color w:val="4F81BD" w:themeColor="accent1"/>
     </w:rPr>
   </w:style>
-  <w:style w:type="character" w:default="1" w:styleId="DefaultParagraphFont">
+  <w:style w:type="character" w:default="1" w:styleId="Standaardalinea-lettertype">
     <w:name w:val="Default Paragraph Font"/>
     <w:uiPriority w:val="1"/>
     <w:semiHidden/>
     <w:unhideWhenUsed/>
   </w:style>
-  <w:style w:type="table" w:default="1" w:styleId="TableNormal">
+  <w:style w:type="table" w:default="1" w:styleId="Standaardtabel">
     <w:name w:val="Normal Table"/>
     <w:uiPriority w:val="99"/>
     <w:semiHidden/>
@@ -7063,7 +6637,7 @@
       </w:tblCellMar>
     </w:tblPr>
   </w:style>
-  <w:style w:type="numbering" w:default="1" w:styleId="NoList">
+  <w:style w:type="numbering" w:default="1" w:styleId="Geenlijst">
     <w:name w:val="No List"/>
     <w:uiPriority w:val="99"/>
     <w:semiHidden/>
@@ -7071,16 +6645,16 @@
   </w:style>
   <w:style w:type="paragraph" w:customStyle="1" w:styleId="Compact">
     <w:name w:val="Compact"/>
-    <w:basedOn w:val="Normal"/>
+    <w:basedOn w:val="Standaard"/>
     <w:qFormat/>
     <w:pPr>
       <w:spacing w:before="36" w:after="36"/>
     </w:pPr>
   </w:style>
-  <w:style w:type="paragraph" w:styleId="Title">
+  <w:style w:type="paragraph" w:styleId="Titel">
     <w:name w:val="Title"/>
-    <w:basedOn w:val="Normal"/>
-    <w:next w:val="Normal"/>
+    <w:basedOn w:val="Standaard"/>
+    <w:next w:val="Standaard"/>
     <w:qFormat/>
     <w:pPr>
       <w:keepNext/>
@@ -7099,7 +6673,7 @@
   </w:style>
   <w:style w:type="paragraph" w:customStyle="1" w:styleId="Authors">
     <w:name w:val="Authors"/>
-    <w:next w:val="Normal"/>
+    <w:next w:val="Standaard"/>
     <w:qFormat/>
     <w:pPr>
       <w:keepNext/>
@@ -7107,9 +6681,9 @@
       <w:jc w:val="center"/>
     </w:pPr>
   </w:style>
-  <w:style w:type="paragraph" w:styleId="Date">
+  <w:style w:type="paragraph" w:styleId="Datum">
     <w:name w:val="Date"/>
-    <w:next w:val="Normal"/>
+    <w:next w:val="Standaard"/>
     <w:qFormat/>
     <w:pPr>
       <w:keepNext/>
@@ -7119,8 +6693,8 @@
   </w:style>
   <w:style w:type="paragraph" w:customStyle="1" w:styleId="BlockQuote">
     <w:name w:val="Block Quote"/>
-    <w:basedOn w:val="Normal"/>
-    <w:next w:val="Normal"/>
+    <w:basedOn w:val="Standaard"/>
+    <w:next w:val="Standaard"/>
     <w:uiPriority w:val="9"/>
     <w:unhideWhenUsed/>
     <w:qFormat/>
@@ -7134,16 +6708,16 @@
       <w:szCs w:val="20"/>
     </w:rPr>
   </w:style>
-  <w:style w:type="paragraph" w:styleId="FootnoteText">
+  <w:style w:type="paragraph" w:styleId="Voetnoottekst">
     <w:name w:val="footnote text"/>
-    <w:basedOn w:val="Normal"/>
+    <w:basedOn w:val="Standaard"/>
     <w:uiPriority w:val="9"/>
     <w:unhideWhenUsed/>
     <w:qFormat/>
   </w:style>
   <w:style w:type="paragraph" w:customStyle="1" w:styleId="DefinitionTerm">
     <w:name w:val="Definition Term"/>
-    <w:basedOn w:val="Normal"/>
+    <w:basedOn w:val="Standaard"/>
     <w:next w:val="Definition"/>
     <w:pPr>
       <w:keepNext/>
@@ -7156,18 +6730,18 @@
   </w:style>
   <w:style w:type="paragraph" w:customStyle="1" w:styleId="Definition">
     <w:name w:val="Definition"/>
-    <w:basedOn w:val="Normal"/>
+    <w:basedOn w:val="Standaard"/>
   </w:style>
-  <w:style w:type="paragraph" w:styleId="BodyText">
+  <w:style w:type="paragraph" w:styleId="Plattetekst">
     <w:name w:val="Body Text"/>
-    <w:basedOn w:val="Normal"/>
+    <w:basedOn w:val="Standaard"/>
     <w:pPr>
       <w:spacing w:after="120"/>
     </w:pPr>
   </w:style>
   <w:style w:type="paragraph" w:customStyle="1" w:styleId="TableCaption">
     <w:name w:val="Table Caption"/>
-    <w:basedOn w:val="Normal"/>
+    <w:basedOn w:val="Standaard"/>
     <w:pPr>
       <w:spacing w:before="0" w:after="120"/>
     </w:pPr>
@@ -7177,7 +6751,7 @@
   </w:style>
   <w:style w:type="paragraph" w:customStyle="1" w:styleId="ImageCaption">
     <w:name w:val="Image Caption"/>
-    <w:basedOn w:val="Normal"/>
+    <w:basedOn w:val="Standaard"/>
     <w:link w:val="BodyTextChar"/>
     <w:pPr>
       <w:spacing w:before="0" w:after="120"/>
@@ -7188,7 +6762,7 @@
   </w:style>
   <w:style w:type="character" w:customStyle="1" w:styleId="BodyTextChar">
     <w:name w:val="Body Text Char"/>
-    <w:basedOn w:val="DefaultParagraphFont"/>
+    <w:basedOn w:val="Standaardalinea-lettertype"/>
     <w:link w:val="ImageCaption"/>
   </w:style>
   <w:style w:type="character" w:customStyle="1" w:styleId="VerbatimChar">
@@ -7216,7 +6790,7 @@
   </w:style>
   <w:style w:type="paragraph" w:customStyle="1" w:styleId="SourceCode">
     <w:name w:val="Source Code"/>
-    <w:basedOn w:val="Normal"/>
+    <w:basedOn w:val="Standaard"/>
     <w:link w:val="VerbatimChar"/>
     <w:pPr>
       <w:wordWrap w:val="0"/>
@@ -7350,9 +6924,9 @@
       <w:sz w:val="22"/>
     </w:rPr>
   </w:style>
-  <w:style w:type="paragraph" w:styleId="ListParagraph">
+  <w:style w:type="paragraph" w:styleId="Lijstalinea">
     <w:name w:val="List Paragraph"/>
-    <w:basedOn w:val="Normal"/>
+    <w:basedOn w:val="Standaard"/>
     <w:rsid w:val="00D6384B"/>
     <w:pPr>
       <w:ind w:left="720"/>

</xml_diff>